<commit_message>
update git config --global user.email "you@example.com"
</commit_message>
<xml_diff>
--- a/HW/HW2/HW2.docx
+++ b/HW/HW2/HW2.docx
@@ -231,13 +231,8 @@
                   </w:rPr>
                 </w:pPr>
                 <w:r>
-                  <w:t xml:space="preserve">Oren </w:t>
+                  <w:t>Oren Elmakis</w:t>
                 </w:r>
-                <w:proofErr w:type="spellStart"/>
-                <w:r>
-                  <w:t>Elmakis</w:t>
-                </w:r>
-                <w:proofErr w:type="spellEnd"/>
               </w:p>
             </w:tc>
             <w:tc>
@@ -295,7 +290,7 @@
             <w:rPr>
               <w:noProof/>
             </w:rPr>
-            <w:t>November 11, 2021</w:t>
+            <w:t>November 12, 2021</w:t>
           </w:r>
           <w:r>
             <w:fldChar w:fldCharType="end"/>
@@ -306,9 +301,6 @@
     <w:p>
       <w:pPr>
         <w:pStyle w:val="Heading1"/>
-        <w:rPr>
-          <w:lang w:eastAsia="en-US"/>
-        </w:rPr>
       </w:pPr>
       <w:r>
         <w:rPr>
@@ -321,6 +313,516 @@
         <w:t>Question 1</w:t>
       </w:r>
     </w:p>
+    <w:p>
+      <w:r>
+        <w:t>This question addresses the Gaussian elimination with and without pivoting implementation</w:t>
+      </w:r>
+    </w:p>
+    <w:p>
+      <w:pPr>
+        <w:pStyle w:val="Heading2"/>
+        <w:numPr>
+          <w:ilvl w:val="0"/>
+          <w:numId w:val="29"/>
+        </w:numPr>
+      </w:pPr>
+    </w:p>
+    <w:p>
+      <w:r>
+        <w:t xml:space="preserve">In this section we </w:t>
+      </w:r>
+      <w:proofErr w:type="gramStart"/>
+      <w:r>
+        <w:t>have to</w:t>
+      </w:r>
+      <w:proofErr w:type="gramEnd"/>
+      <w:r>
+        <w:t xml:space="preserve"> calculate the numerical error </w:t>
+      </w:r>
+      <w:r>
+        <w:t>of the Gaussian elimination with pivoting and without</w:t>
+      </w:r>
+    </w:p>
+    <w:tbl>
+      <w:tblPr>
+        <w:tblStyle w:val="TableGrid"/>
+        <w:tblW w:w="0" w:type="auto"/>
+        <w:jc w:val="center"/>
+        <w:tblLook w:val="04A0" w:firstRow="1" w:lastRow="0" w:firstColumn="1" w:lastColumn="0" w:noHBand="0" w:noVBand="1"/>
+      </w:tblPr>
+      <w:tblGrid>
+        <w:gridCol w:w="2972"/>
+      </w:tblGrid>
+      <w:tr>
+        <w:trPr>
+          <w:jc w:val="center"/>
+        </w:trPr>
+        <w:tc>
+          <w:tcPr>
+            <w:tcW w:w="0" w:type="auto"/>
+          </w:tcPr>
+          <w:p>
+            <m:oMathPara>
+              <m:oMath>
+                <m:sSub>
+                  <m:sSubPr>
+                    <m:ctrlPr>
+                      <w:rPr>
+                        <w:rFonts w:ascii="Cambria Math" w:hAnsi="Cambria Math"/>
+                        <w:i/>
+                      </w:rPr>
+                    </m:ctrlPr>
+                  </m:sSubPr>
+                  <m:e>
+                    <m:r>
+                      <w:rPr>
+                        <w:rFonts w:ascii="Cambria Math" w:hAnsi="Cambria Math"/>
+                      </w:rPr>
+                      <m:t>e</m:t>
+                    </m:r>
+                  </m:e>
+                  <m:sub>
+                    <m:r>
+                      <w:rPr>
+                        <w:rFonts w:ascii="Cambria Math" w:hAnsi="Cambria Math"/>
+                      </w:rPr>
+                      <m:t>pivot</m:t>
+                    </m:r>
+                  </m:sub>
+                </m:sSub>
+                <m:r>
+                  <w:rPr>
+                    <w:rFonts w:ascii="Cambria Math" w:hAnsi="Cambria Math"/>
+                  </w:rPr>
+                  <m:t>=1.1574⋅</m:t>
+                </m:r>
+                <m:sSup>
+                  <m:sSupPr>
+                    <m:ctrlPr>
+                      <w:rPr>
+                        <w:rFonts w:ascii="Cambria Math" w:hAnsi="Cambria Math"/>
+                        <w:i/>
+                      </w:rPr>
+                    </m:ctrlPr>
+                  </m:sSupPr>
+                  <m:e>
+                    <m:r>
+                      <w:rPr>
+                        <w:rFonts w:ascii="Cambria Math" w:hAnsi="Cambria Math"/>
+                      </w:rPr>
+                      <m:t>10</m:t>
+                    </m:r>
+                  </m:e>
+                  <m:sup>
+                    <m:r>
+                      <w:rPr>
+                        <w:rFonts w:ascii="Cambria Math" w:hAnsi="Cambria Math"/>
+                      </w:rPr>
+                      <m:t>-9</m:t>
+                    </m:r>
+                  </m:sup>
+                </m:sSup>
+              </m:oMath>
+            </m:oMathPara>
+          </w:p>
+        </w:tc>
+      </w:tr>
+      <w:tr>
+        <w:trPr>
+          <w:jc w:val="center"/>
+        </w:trPr>
+        <w:tc>
+          <w:tcPr>
+            <w:tcW w:w="0" w:type="auto"/>
+          </w:tcPr>
+          <w:p>
+            <m:oMathPara>
+              <m:oMath>
+                <m:sSub>
+                  <m:sSubPr>
+                    <m:ctrlPr>
+                      <w:rPr>
+                        <w:rFonts w:ascii="Cambria Math" w:hAnsi="Cambria Math"/>
+                        <w:i/>
+                      </w:rPr>
+                    </m:ctrlPr>
+                  </m:sSubPr>
+                  <m:e>
+                    <m:r>
+                      <w:rPr>
+                        <w:rFonts w:ascii="Cambria Math" w:hAnsi="Cambria Math"/>
+                      </w:rPr>
+                      <m:t>e</m:t>
+                    </m:r>
+                  </m:e>
+                  <m:sub>
+                    <m:r>
+                      <w:rPr>
+                        <w:rFonts w:ascii="Cambria Math" w:hAnsi="Cambria Math"/>
+                      </w:rPr>
+                      <m:t xml:space="preserve">without </m:t>
+                    </m:r>
+                    <m:r>
+                      <w:rPr>
+                        <w:rFonts w:ascii="Cambria Math" w:hAnsi="Cambria Math"/>
+                      </w:rPr>
+                      <m:t>pivot</m:t>
+                    </m:r>
+                  </m:sub>
+                </m:sSub>
+                <m:r>
+                  <w:rPr>
+                    <w:rFonts w:ascii="Cambria Math" w:hAnsi="Cambria Math"/>
+                  </w:rPr>
+                  <m:t>=</m:t>
+                </m:r>
+                <m:r>
+                  <w:rPr>
+                    <w:rFonts w:ascii="Cambria Math" w:hAnsi="Cambria Math"/>
+                  </w:rPr>
+                  <m:t>2.8324</m:t>
+                </m:r>
+                <m:r>
+                  <w:rPr>
+                    <w:rFonts w:ascii="Cambria Math" w:hAnsi="Cambria Math"/>
+                  </w:rPr>
+                  <m:t>⋅</m:t>
+                </m:r>
+                <m:sSup>
+                  <m:sSupPr>
+                    <m:ctrlPr>
+                      <w:rPr>
+                        <w:rFonts w:ascii="Cambria Math" w:hAnsi="Cambria Math"/>
+                        <w:i/>
+                      </w:rPr>
+                    </m:ctrlPr>
+                  </m:sSupPr>
+                  <m:e>
+                    <m:r>
+                      <w:rPr>
+                        <w:rFonts w:ascii="Cambria Math" w:hAnsi="Cambria Math"/>
+                      </w:rPr>
+                      <m:t>10</m:t>
+                    </m:r>
+                  </m:e>
+                  <m:sup>
+                    <m:r>
+                      <w:rPr>
+                        <w:rFonts w:ascii="Cambria Math" w:hAnsi="Cambria Math"/>
+                      </w:rPr>
+                      <m:t>-</m:t>
+                    </m:r>
+                    <m:r>
+                      <w:rPr>
+                        <w:rFonts w:ascii="Cambria Math" w:hAnsi="Cambria Math"/>
+                      </w:rPr>
+                      <m:t>6</m:t>
+                    </m:r>
+                  </m:sup>
+                </m:sSup>
+              </m:oMath>
+            </m:oMathPara>
+          </w:p>
+        </w:tc>
+      </w:tr>
+    </w:tbl>
+    <w:p>
+      <w:r>
+        <w:t>**</w:t>
+      </w:r>
+      <w:r>
+        <w:t xml:space="preserve"> </w:t>
+      </w:r>
+      <w:r>
+        <w:t>If the matrix consists of zeros on the diagonal variables, during the implementation, pivoting is necessary.</w:t>
+      </w:r>
+    </w:p>
+    <w:p>
+      <w:pPr>
+        <w:pStyle w:val="Heading2"/>
+        <w:numPr>
+          <w:ilvl w:val="0"/>
+          <w:numId w:val="29"/>
+        </w:numPr>
+      </w:pPr>
+    </w:p>
+    <w:p>
+      <w:r>
+        <w:t>We have been asked to compare the computation time of the function with and without pivoting</w:t>
+      </w:r>
+      <w:r>
+        <w:t>.</w:t>
+      </w:r>
+    </w:p>
+    <w:tbl>
+      <w:tblPr>
+        <w:tblStyle w:val="TableGrid"/>
+        <w:tblW w:w="0" w:type="auto"/>
+        <w:jc w:val="center"/>
+        <w:tblLook w:val="04A0" w:firstRow="1" w:lastRow="0" w:firstColumn="1" w:lastColumn="0" w:noHBand="0" w:noVBand="1"/>
+      </w:tblPr>
+      <w:tblGrid>
+        <w:gridCol w:w="2831"/>
+      </w:tblGrid>
+      <w:tr>
+        <w:trPr>
+          <w:jc w:val="center"/>
+        </w:trPr>
+        <w:tc>
+          <w:tcPr>
+            <w:tcW w:w="0" w:type="auto"/>
+          </w:tcPr>
+          <w:p>
+            <m:oMathPara>
+              <m:oMath>
+                <m:sSub>
+                  <m:sSubPr>
+                    <m:ctrlPr>
+                      <w:rPr>
+                        <w:rFonts w:ascii="Cambria Math" w:hAnsi="Cambria Math"/>
+                        <w:i/>
+                      </w:rPr>
+                    </m:ctrlPr>
+                  </m:sSubPr>
+                  <m:e>
+                    <m:r>
+                      <w:rPr>
+                        <w:rFonts w:ascii="Cambria Math" w:hAnsi="Cambria Math"/>
+                      </w:rPr>
+                      <m:t>t</m:t>
+                    </m:r>
+                  </m:e>
+                  <m:sub>
+                    <m:r>
+                      <w:rPr>
+                        <w:rFonts w:ascii="Cambria Math" w:hAnsi="Cambria Math"/>
+                      </w:rPr>
+                      <m:t>A</m:t>
+                    </m:r>
+                    <m:r>
+                      <w:rPr>
+                        <w:rFonts w:ascii="Cambria Math" w:hAnsi="Cambria Math"/>
+                      </w:rPr>
+                      <m:t>\b</m:t>
+                    </m:r>
+                  </m:sub>
+                </m:sSub>
+                <m:r>
+                  <w:rPr>
+                    <w:rFonts w:ascii="Cambria Math" w:hAnsi="Cambria Math"/>
+                  </w:rPr>
+                  <m:t>=7.9⋅</m:t>
+                </m:r>
+                <m:sSup>
+                  <m:sSupPr>
+                    <m:ctrlPr>
+                      <w:rPr>
+                        <w:rFonts w:ascii="Cambria Math" w:hAnsi="Cambria Math"/>
+                        <w:i/>
+                      </w:rPr>
+                    </m:ctrlPr>
+                  </m:sSupPr>
+                  <m:e>
+                    <m:r>
+                      <w:rPr>
+                        <w:rFonts w:ascii="Cambria Math" w:hAnsi="Cambria Math"/>
+                      </w:rPr>
+                      <m:t>10</m:t>
+                    </m:r>
+                  </m:e>
+                  <m:sup>
+                    <m:r>
+                      <w:rPr>
+                        <w:rFonts w:ascii="Cambria Math" w:hAnsi="Cambria Math"/>
+                      </w:rPr>
+                      <m:t>-5</m:t>
+                    </m:r>
+                  </m:sup>
+                </m:sSup>
+              </m:oMath>
+            </m:oMathPara>
+          </w:p>
+        </w:tc>
+      </w:tr>
+      <w:tr>
+        <w:trPr>
+          <w:jc w:val="center"/>
+        </w:trPr>
+        <w:tc>
+          <w:tcPr>
+            <w:tcW w:w="0" w:type="auto"/>
+          </w:tcPr>
+          <w:p>
+            <m:oMathPara>
+              <m:oMath>
+                <m:sSub>
+                  <m:sSubPr>
+                    <m:ctrlPr>
+                      <w:rPr>
+                        <w:rFonts w:ascii="Cambria Math" w:hAnsi="Cambria Math"/>
+                        <w:i/>
+                      </w:rPr>
+                    </m:ctrlPr>
+                  </m:sSubPr>
+                  <m:e>
+                    <m:r>
+                      <w:rPr>
+                        <w:rFonts w:ascii="Cambria Math" w:hAnsi="Cambria Math"/>
+                      </w:rPr>
+                      <m:t>t</m:t>
+                    </m:r>
+                  </m:e>
+                  <m:sub>
+                    <m:r>
+                      <w:rPr>
+                        <w:rFonts w:ascii="Cambria Math" w:hAnsi="Cambria Math"/>
+                      </w:rPr>
+                      <m:t>pivot</m:t>
+                    </m:r>
+                  </m:sub>
+                </m:sSub>
+                <m:r>
+                  <w:rPr>
+                    <w:rFonts w:ascii="Cambria Math" w:hAnsi="Cambria Math"/>
+                  </w:rPr>
+                  <m:t>=</m:t>
+                </m:r>
+                <m:r>
+                  <w:rPr>
+                    <w:rFonts w:ascii="Cambria Math" w:hAnsi="Cambria Math"/>
+                  </w:rPr>
+                  <m:t>1.5040</m:t>
+                </m:r>
+                <m:r>
+                  <w:rPr>
+                    <w:rFonts w:ascii="Cambria Math" w:hAnsi="Cambria Math"/>
+                  </w:rPr>
+                  <m:t>⋅</m:t>
+                </m:r>
+                <m:sSup>
+                  <m:sSupPr>
+                    <m:ctrlPr>
+                      <w:rPr>
+                        <w:rFonts w:ascii="Cambria Math" w:hAnsi="Cambria Math"/>
+                        <w:i/>
+                      </w:rPr>
+                    </m:ctrlPr>
+                  </m:sSupPr>
+                  <m:e>
+                    <m:r>
+                      <w:rPr>
+                        <w:rFonts w:ascii="Cambria Math" w:hAnsi="Cambria Math"/>
+                      </w:rPr>
+                      <m:t>10</m:t>
+                    </m:r>
+                  </m:e>
+                  <m:sup>
+                    <m:r>
+                      <w:rPr>
+                        <w:rFonts w:ascii="Cambria Math" w:hAnsi="Cambria Math"/>
+                      </w:rPr>
+                      <m:t>-</m:t>
+                    </m:r>
+                    <m:r>
+                      <w:rPr>
+                        <w:rFonts w:ascii="Cambria Math" w:hAnsi="Cambria Math"/>
+                      </w:rPr>
+                      <m:t>4</m:t>
+                    </m:r>
+                  </m:sup>
+                </m:sSup>
+              </m:oMath>
+            </m:oMathPara>
+          </w:p>
+        </w:tc>
+      </w:tr>
+      <w:tr>
+        <w:trPr>
+          <w:jc w:val="center"/>
+        </w:trPr>
+        <w:tc>
+          <w:tcPr>
+            <w:tcW w:w="0" w:type="auto"/>
+          </w:tcPr>
+          <w:p>
+            <w:pPr>
+              <w:rPr>
+                <w:rFonts w:ascii="Calibri" w:eastAsia="Calibri" w:hAnsi="Calibri" w:cs="Arial"/>
+              </w:rPr>
+            </w:pPr>
+            <m:oMathPara>
+              <m:oMath>
+                <m:sSub>
+                  <m:sSubPr>
+                    <m:ctrlPr>
+                      <w:rPr>
+                        <w:rFonts w:ascii="Cambria Math" w:eastAsia="Calibri" w:hAnsi="Cambria Math" w:cs="Arial"/>
+                        <w:i/>
+                      </w:rPr>
+                    </m:ctrlPr>
+                  </m:sSubPr>
+                  <m:e>
+                    <m:r>
+                      <w:rPr>
+                        <w:rFonts w:ascii="Cambria Math" w:eastAsia="Calibri" w:hAnsi="Cambria Math" w:cs="Arial"/>
+                      </w:rPr>
+                      <m:t>t</m:t>
+                    </m:r>
+                  </m:e>
+                  <m:sub>
+                    <m:r>
+                      <w:rPr>
+                        <w:rFonts w:ascii="Cambria Math" w:eastAsia="Calibri" w:hAnsi="Cambria Math" w:cs="Arial"/>
+                      </w:rPr>
+                      <m:t>without pivot</m:t>
+                    </m:r>
+                  </m:sub>
+                </m:sSub>
+                <m:r>
+                  <w:rPr>
+                    <w:rFonts w:ascii="Cambria Math" w:eastAsia="Calibri" w:hAnsi="Cambria Math" w:cs="Arial"/>
+                  </w:rPr>
+                  <m:t>=</m:t>
+                </m:r>
+                <m:r>
+                  <w:rPr>
+                    <w:rFonts w:ascii="Cambria Math" w:eastAsia="Calibri" w:hAnsi="Cambria Math" w:cs="Arial"/>
+                  </w:rPr>
+                  <m:t>1.277⋅</m:t>
+                </m:r>
+                <m:sSup>
+                  <m:sSupPr>
+                    <m:ctrlPr>
+                      <w:rPr>
+                        <w:rFonts w:ascii="Cambria Math" w:eastAsia="Calibri" w:hAnsi="Cambria Math" w:cs="Arial"/>
+                        <w:i/>
+                      </w:rPr>
+                    </m:ctrlPr>
+                  </m:sSupPr>
+                  <m:e>
+                    <m:r>
+                      <w:rPr>
+                        <w:rFonts w:ascii="Cambria Math" w:eastAsia="Calibri" w:hAnsi="Cambria Math" w:cs="Arial"/>
+                      </w:rPr>
+                      <m:t>10</m:t>
+                    </m:r>
+                  </m:e>
+                  <m:sup>
+                    <m:r>
+                      <w:rPr>
+                        <w:rFonts w:ascii="Cambria Math" w:eastAsia="Calibri" w:hAnsi="Cambria Math" w:cs="Arial"/>
+                      </w:rPr>
+                      <m:t>-4</m:t>
+                    </m:r>
+                  </m:sup>
+                </m:sSup>
+              </m:oMath>
+            </m:oMathPara>
+          </w:p>
+        </w:tc>
+      </w:tr>
+    </w:tbl>
+    <w:p/>
     <w:p>
       <w:pPr>
         <w:pStyle w:val="Heading1"/>
@@ -1035,6 +1537,7 @@
         <w:t xml:space="preserve"> Algorithm:</w:t>
       </w:r>
     </w:p>
+    <w:p/>
     <w:p>
       <w:r>
         <w:rPr>
@@ -1292,6 +1795,7 @@
     <w:p/>
     <w:p>
       <w:r>
+        <w:lastRenderedPageBreak/>
         <w:t xml:space="preserve">We also implemented a more naïve algorithm which permutes </w:t>
       </w:r>
       <m:oMath>
@@ -1587,7 +2091,6 @@
     </w:p>
     <w:p>
       <w:r>
-        <w:lastRenderedPageBreak/>
         <w:t xml:space="preserve">We computed </w:t>
       </w:r>
       <m:oMath>
@@ -1784,13 +2287,7 @@
           <w:rPr>
             <w:rFonts w:ascii="Cambria Math" w:hAnsi="Cambria Math"/>
           </w:rPr>
-          <m:t>funcbund.</m:t>
-        </m:r>
-        <m:r>
-          <w:rPr>
-            <w:rFonts w:ascii="Cambria Math" w:hAnsi="Cambria Math"/>
-          </w:rPr>
-          <m:t>InverseU</m:t>
+          <m:t>funcbund.InverseU</m:t>
         </m:r>
       </m:oMath>
     </w:p>
@@ -1902,19 +2399,7 @@
           <w:rPr>
             <w:rFonts w:ascii="Cambria Math" w:hAnsi="Cambria Math"/>
           </w:rPr>
-          <m:t>funcbund.</m:t>
-        </m:r>
-        <m:r>
-          <w:rPr>
-            <w:rFonts w:ascii="Cambria Math" w:hAnsi="Cambria Math"/>
-          </w:rPr>
-          <m:t>Inverse</m:t>
-        </m:r>
-        <m:r>
-          <w:rPr>
-            <w:rFonts w:ascii="Cambria Math" w:hAnsi="Cambria Math"/>
-          </w:rPr>
-          <m:t>L</m:t>
+          <m:t>funcbund.InverseL</m:t>
         </m:r>
       </m:oMath>
     </w:p>
@@ -3168,16 +3653,7 @@
                   <w:rPr>
                     <w:rFonts w:ascii="Cambria Math" w:hAnsi="Cambria Math"/>
                   </w:rPr>
-                  <m:t>=</m:t>
-                </m:r>
-                <m:r>
-                  <m:rPr>
-                    <m:sty m:val="p"/>
-                  </m:rPr>
-                  <w:rPr>
-                    <w:rFonts w:ascii="Cambria Math" w:hAnsi="Cambria Math"/>
-                  </w:rPr>
-                  <m:t>4.934325</m:t>
+                  <m:t>=4.934325</m:t>
                 </m:r>
                 <m:r>
                   <w:rPr>
@@ -3218,16 +3694,7 @@
                   <w:rPr>
                     <w:rFonts w:ascii="Cambria Math" w:hAnsi="Cambria Math"/>
                   </w:rPr>
-                  <m:t>=</m:t>
-                </m:r>
-                <m:r>
-                  <m:rPr>
-                    <m:sty m:val="p"/>
-                  </m:rPr>
-                  <w:rPr>
-                    <w:rFonts w:ascii="Cambria Math" w:hAnsi="Cambria Math"/>
-                  </w:rPr>
-                  <m:t>77857280929788400</m:t>
+                  <m:t>=77857280929788400</m:t>
                 </m:r>
               </m:oMath>
             </m:oMathPara>
@@ -3307,16 +3774,7 @@
                   <w:rPr>
                     <w:rFonts w:ascii="Cambria Math" w:hAnsi="Cambria Math"/>
                   </w:rPr>
-                  <m:t>=</m:t>
-                </m:r>
-                <m:r>
-                  <m:rPr>
-                    <m:sty m:val="p"/>
-                  </m:rPr>
-                  <w:rPr>
-                    <w:rFonts w:ascii="Cambria Math" w:hAnsi="Cambria Math"/>
-                  </w:rPr>
-                  <m:t>3.642</m:t>
+                  <m:t>=3.642</m:t>
                 </m:r>
                 <m:r>
                   <w:rPr>
@@ -3357,16 +3815,7 @@
                   <w:rPr>
                     <w:rFonts w:ascii="Cambria Math" w:hAnsi="Cambria Math"/>
                   </w:rPr>
-                  <m:t>=43.</m:t>
-                </m:r>
-                <m:r>
-                  <m:rPr>
-                    <m:sty m:val="p"/>
-                  </m:rPr>
-                  <w:rPr>
-                    <w:rFonts w:ascii="Cambria Math" w:hAnsi="Cambria Math"/>
-                  </w:rPr>
-                  <m:t>6</m:t>
+                  <m:t>=43.6</m:t>
                 </m:r>
               </m:oMath>
             </m:oMathPara>
@@ -3446,16 +3895,7 @@
                   <w:rPr>
                     <w:rFonts w:ascii="Cambria Math" w:hAnsi="Cambria Math"/>
                   </w:rPr>
-                  <m:t>=</m:t>
-                </m:r>
-                <m:r>
-                  <m:rPr>
-                    <m:sty m:val="p"/>
-                  </m:rPr>
-                  <w:rPr>
-                    <w:rFonts w:ascii="Cambria Math" w:hAnsi="Cambria Math"/>
-                  </w:rPr>
-                  <m:t>4.934325</m:t>
+                  <m:t>=4.934325</m:t>
                 </m:r>
                 <m:r>
                   <w:rPr>
@@ -3668,16 +4108,7 @@
                       <w:rPr>
                         <w:rFonts w:ascii="Cambria Math" w:hAnsi="Cambria Math"/>
                       </w:rPr>
-                      <m:t>-</m:t>
-                    </m:r>
-                    <m:r>
-                      <m:rPr>
-                        <m:sty m:val="p"/>
-                      </m:rPr>
-                      <w:rPr>
-                        <w:rFonts w:ascii="Cambria Math" w:hAnsi="Cambria Math"/>
-                      </w:rPr>
-                      <m:t>0.8006</m:t>
+                      <m:t>-0.8006</m:t>
                     </m:r>
                   </m:e>
                   <m:e>
@@ -3688,16 +4119,7 @@
                       <w:rPr>
                         <w:rFonts w:ascii="Cambria Math" w:hAnsi="Cambria Math"/>
                       </w:rPr>
-                      <m:t>-</m:t>
-                    </m:r>
-                    <m:r>
-                      <m:rPr>
-                        <m:sty m:val="p"/>
-                      </m:rPr>
-                      <w:rPr>
-                        <w:rFonts w:ascii="Cambria Math" w:hAnsi="Cambria Math"/>
-                      </w:rPr>
-                      <m:t>1.2010</m:t>
+                      <m:t>-1.2010</m:t>
                     </m:r>
                   </m:e>
                   <m:e>
@@ -3764,6 +4186,1637 @@
       </w:pPr>
       <w:r>
         <w:t>Question 3</w:t>
+      </w:r>
+    </w:p>
+    <w:p>
+      <w:r>
+        <w:t xml:space="preserve">We generated a function that is solving a linear system using an iterative method and </w:t>
+      </w:r>
+      <w:r>
+        <w:rPr>
+          <w:rFonts w:ascii="Segoe UI Emoji" w:hAnsi="Segoe UI Emoji" w:cs="Segoe UI Emoji"/>
+        </w:rPr>
+        <w:t>😎😎😎</w:t>
+      </w:r>
+      <w:r>
+        <w:t xml:space="preserve"> without any loops </w:t>
+      </w:r>
+      <w:r>
+        <w:rPr>
+          <w:rFonts w:ascii="Segoe UI Emoji" w:hAnsi="Segoe UI Emoji" w:cs="Segoe UI Emoji"/>
+        </w:rPr>
+        <w:t>😎😎😎</w:t>
+      </w:r>
+      <w:r>
+        <w:t xml:space="preserve"> by using a recursive approach…</w:t>
+      </w:r>
+    </w:p>
+    <w:p>
+      <w:pPr>
+        <w:shd w:val="clear" w:color="auto" w:fill="FFFFFF"/>
+        <w:spacing w:after="0" w:line="240" w:lineRule="auto"/>
+        <w:rPr>
+          <w:rFonts w:ascii="Courier New" w:eastAsia="Times New Roman" w:hAnsi="Courier New" w:cs="Courier New"/>
+          <w:color w:val="000000"/>
+          <w:sz w:val="20"/>
+          <w:szCs w:val="20"/>
+          <w:lang w:val="en-IL" w:eastAsia="en-IL"/>
+        </w:rPr>
+      </w:pPr>
+      <w:r>
+        <w:rPr>
+          <w:rFonts w:ascii="Courier New" w:eastAsia="Times New Roman" w:hAnsi="Courier New" w:cs="Courier New"/>
+          <w:b/>
+          <w:bCs/>
+          <w:color w:val="0000FF"/>
+          <w:sz w:val="20"/>
+          <w:szCs w:val="20"/>
+          <w:lang w:val="en-IL" w:eastAsia="en-IL"/>
+        </w:rPr>
+        <w:t>function</w:t>
+      </w:r>
+      <w:r>
+        <w:rPr>
+          <w:rFonts w:ascii="Courier New" w:eastAsia="Times New Roman" w:hAnsi="Courier New" w:cs="Courier New"/>
+          <w:color w:val="000000"/>
+          <w:sz w:val="20"/>
+          <w:szCs w:val="20"/>
+          <w:lang w:val="en-IL" w:eastAsia="en-IL"/>
+        </w:rPr>
+        <w:t xml:space="preserve"> </w:t>
+      </w:r>
+      <w:proofErr w:type="spellStart"/>
+      <w:r>
+        <w:rPr>
+          <w:rFonts w:ascii="Courier New" w:eastAsia="Times New Roman" w:hAnsi="Courier New" w:cs="Courier New"/>
+          <w:color w:val="000000"/>
+          <w:sz w:val="20"/>
+          <w:szCs w:val="20"/>
+          <w:lang w:val="en-IL" w:eastAsia="en-IL"/>
+        </w:rPr>
+        <w:t>sol_itr</w:t>
+      </w:r>
+      <w:proofErr w:type="spellEnd"/>
+      <w:r>
+        <w:rPr>
+          <w:rFonts w:ascii="Courier New" w:eastAsia="Times New Roman" w:hAnsi="Courier New" w:cs="Courier New"/>
+          <w:color w:val="000000"/>
+          <w:sz w:val="20"/>
+          <w:szCs w:val="20"/>
+          <w:lang w:val="en-IL" w:eastAsia="en-IL"/>
+        </w:rPr>
+        <w:t xml:space="preserve"> </w:t>
+      </w:r>
+      <w:r>
+        <w:rPr>
+          <w:rFonts w:ascii="Courier New" w:eastAsia="Times New Roman" w:hAnsi="Courier New" w:cs="Courier New"/>
+          <w:b/>
+          <w:bCs/>
+          <w:color w:val="000080"/>
+          <w:sz w:val="20"/>
+          <w:szCs w:val="20"/>
+          <w:lang w:val="en-IL" w:eastAsia="en-IL"/>
+        </w:rPr>
+        <w:t>=</w:t>
+      </w:r>
+      <w:r>
+        <w:rPr>
+          <w:rFonts w:ascii="Courier New" w:eastAsia="Times New Roman" w:hAnsi="Courier New" w:cs="Courier New"/>
+          <w:color w:val="000000"/>
+          <w:sz w:val="20"/>
+          <w:szCs w:val="20"/>
+          <w:lang w:val="en-IL" w:eastAsia="en-IL"/>
+        </w:rPr>
+        <w:t xml:space="preserve"> </w:t>
+      </w:r>
+      <w:proofErr w:type="spellStart"/>
+      <w:r>
+        <w:rPr>
+          <w:rFonts w:ascii="Courier New" w:eastAsia="Times New Roman" w:hAnsi="Courier New" w:cs="Courier New"/>
+          <w:color w:val="000000"/>
+          <w:sz w:val="20"/>
+          <w:szCs w:val="20"/>
+          <w:lang w:val="en-IL" w:eastAsia="en-IL"/>
+        </w:rPr>
+        <w:t>iterative_solver</w:t>
+      </w:r>
+      <w:proofErr w:type="spellEnd"/>
+      <w:r>
+        <w:rPr>
+          <w:rFonts w:ascii="Courier New" w:eastAsia="Times New Roman" w:hAnsi="Courier New" w:cs="Courier New"/>
+          <w:b/>
+          <w:bCs/>
+          <w:color w:val="000080"/>
+          <w:sz w:val="20"/>
+          <w:szCs w:val="20"/>
+          <w:lang w:val="en-IL" w:eastAsia="en-IL"/>
+        </w:rPr>
+        <w:t>(</w:t>
+      </w:r>
+      <w:proofErr w:type="gramStart"/>
+      <w:r>
+        <w:rPr>
+          <w:rFonts w:ascii="Courier New" w:eastAsia="Times New Roman" w:hAnsi="Courier New" w:cs="Courier New"/>
+          <w:color w:val="000000"/>
+          <w:sz w:val="20"/>
+          <w:szCs w:val="20"/>
+          <w:lang w:val="en-IL" w:eastAsia="en-IL"/>
+        </w:rPr>
+        <w:t>G</w:t>
+      </w:r>
+      <w:r>
+        <w:rPr>
+          <w:rFonts w:ascii="Courier New" w:eastAsia="Times New Roman" w:hAnsi="Courier New" w:cs="Courier New"/>
+          <w:b/>
+          <w:bCs/>
+          <w:color w:val="000080"/>
+          <w:sz w:val="20"/>
+          <w:szCs w:val="20"/>
+          <w:lang w:val="en-IL" w:eastAsia="en-IL"/>
+        </w:rPr>
+        <w:t>,</w:t>
+      </w:r>
+      <w:r>
+        <w:rPr>
+          <w:rFonts w:ascii="Courier New" w:eastAsia="Times New Roman" w:hAnsi="Courier New" w:cs="Courier New"/>
+          <w:color w:val="000000"/>
+          <w:sz w:val="20"/>
+          <w:szCs w:val="20"/>
+          <w:lang w:val="en-IL" w:eastAsia="en-IL"/>
+        </w:rPr>
+        <w:t>c</w:t>
+      </w:r>
+      <w:proofErr w:type="gramEnd"/>
+      <w:r>
+        <w:rPr>
+          <w:rFonts w:ascii="Courier New" w:eastAsia="Times New Roman" w:hAnsi="Courier New" w:cs="Courier New"/>
+          <w:b/>
+          <w:bCs/>
+          <w:color w:val="000080"/>
+          <w:sz w:val="20"/>
+          <w:szCs w:val="20"/>
+          <w:lang w:val="en-IL" w:eastAsia="en-IL"/>
+        </w:rPr>
+        <w:t>,</w:t>
+      </w:r>
+      <w:r>
+        <w:rPr>
+          <w:rFonts w:ascii="Courier New" w:eastAsia="Times New Roman" w:hAnsi="Courier New" w:cs="Courier New"/>
+          <w:color w:val="000000"/>
+          <w:sz w:val="20"/>
+          <w:szCs w:val="20"/>
+          <w:lang w:val="en-IL" w:eastAsia="en-IL"/>
+        </w:rPr>
+        <w:t>x0</w:t>
+      </w:r>
+      <w:r>
+        <w:rPr>
+          <w:rFonts w:ascii="Courier New" w:eastAsia="Times New Roman" w:hAnsi="Courier New" w:cs="Courier New"/>
+          <w:b/>
+          <w:bCs/>
+          <w:color w:val="000080"/>
+          <w:sz w:val="20"/>
+          <w:szCs w:val="20"/>
+          <w:lang w:val="en-IL" w:eastAsia="en-IL"/>
+        </w:rPr>
+        <w:t>,</w:t>
+      </w:r>
+      <w:r>
+        <w:rPr>
+          <w:rFonts w:ascii="Courier New" w:eastAsia="Times New Roman" w:hAnsi="Courier New" w:cs="Courier New"/>
+          <w:color w:val="000000"/>
+          <w:sz w:val="20"/>
+          <w:szCs w:val="20"/>
+          <w:lang w:val="en-IL" w:eastAsia="en-IL"/>
+        </w:rPr>
+        <w:t>k</w:t>
+      </w:r>
+      <w:r>
+        <w:rPr>
+          <w:rFonts w:ascii="Courier New" w:eastAsia="Times New Roman" w:hAnsi="Courier New" w:cs="Courier New"/>
+          <w:b/>
+          <w:bCs/>
+          <w:color w:val="000080"/>
+          <w:sz w:val="20"/>
+          <w:szCs w:val="20"/>
+          <w:lang w:val="en-IL" w:eastAsia="en-IL"/>
+        </w:rPr>
+        <w:t>)</w:t>
+      </w:r>
+    </w:p>
+    <w:p>
+      <w:pPr>
+        <w:shd w:val="clear" w:color="auto" w:fill="FFFFFF"/>
+        <w:spacing w:after="0" w:line="240" w:lineRule="auto"/>
+        <w:rPr>
+          <w:rFonts w:ascii="Courier New" w:eastAsia="Times New Roman" w:hAnsi="Courier New" w:cs="Courier New"/>
+          <w:color w:val="000000"/>
+          <w:sz w:val="20"/>
+          <w:szCs w:val="20"/>
+          <w:lang w:val="en-IL" w:eastAsia="en-IL"/>
+        </w:rPr>
+      </w:pPr>
+      <w:r>
+        <w:rPr>
+          <w:rFonts w:ascii="Courier New" w:eastAsia="Times New Roman" w:hAnsi="Courier New" w:cs="Courier New"/>
+          <w:b/>
+          <w:bCs/>
+          <w:color w:val="0000FF"/>
+          <w:sz w:val="20"/>
+          <w:szCs w:val="20"/>
+          <w:lang w:val="en-IL" w:eastAsia="en-IL"/>
+        </w:rPr>
+        <w:t>if</w:t>
+      </w:r>
+      <w:r>
+        <w:rPr>
+          <w:rFonts w:ascii="Courier New" w:eastAsia="Times New Roman" w:hAnsi="Courier New" w:cs="Courier New"/>
+          <w:color w:val="000000"/>
+          <w:sz w:val="20"/>
+          <w:szCs w:val="20"/>
+          <w:lang w:val="en-IL" w:eastAsia="en-IL"/>
+        </w:rPr>
+        <w:t xml:space="preserve"> </w:t>
+      </w:r>
+      <w:r>
+        <w:rPr>
+          <w:rFonts w:ascii="Courier New" w:eastAsia="Times New Roman" w:hAnsi="Courier New" w:cs="Courier New"/>
+          <w:b/>
+          <w:bCs/>
+          <w:color w:val="000080"/>
+          <w:sz w:val="20"/>
+          <w:szCs w:val="20"/>
+          <w:lang w:val="en-IL" w:eastAsia="en-IL"/>
+        </w:rPr>
+        <w:t>(</w:t>
+      </w:r>
+      <w:r>
+        <w:rPr>
+          <w:rFonts w:ascii="Courier New" w:eastAsia="Times New Roman" w:hAnsi="Courier New" w:cs="Courier New"/>
+          <w:color w:val="000000"/>
+          <w:sz w:val="20"/>
+          <w:szCs w:val="20"/>
+          <w:lang w:val="en-IL" w:eastAsia="en-IL"/>
+        </w:rPr>
+        <w:t xml:space="preserve">k </w:t>
+      </w:r>
+      <w:r>
+        <w:rPr>
+          <w:rFonts w:ascii="Courier New" w:eastAsia="Times New Roman" w:hAnsi="Courier New" w:cs="Courier New"/>
+          <w:b/>
+          <w:bCs/>
+          <w:color w:val="000080"/>
+          <w:sz w:val="20"/>
+          <w:szCs w:val="20"/>
+          <w:lang w:val="en-IL" w:eastAsia="en-IL"/>
+        </w:rPr>
+        <w:t>==</w:t>
+      </w:r>
+      <w:r>
+        <w:rPr>
+          <w:rFonts w:ascii="Courier New" w:eastAsia="Times New Roman" w:hAnsi="Courier New" w:cs="Courier New"/>
+          <w:color w:val="000000"/>
+          <w:sz w:val="20"/>
+          <w:szCs w:val="20"/>
+          <w:lang w:val="en-IL" w:eastAsia="en-IL"/>
+        </w:rPr>
+        <w:t xml:space="preserve"> </w:t>
+      </w:r>
+      <w:r>
+        <w:rPr>
+          <w:rFonts w:ascii="Courier New" w:eastAsia="Times New Roman" w:hAnsi="Courier New" w:cs="Courier New"/>
+          <w:color w:val="FF8000"/>
+          <w:sz w:val="20"/>
+          <w:szCs w:val="20"/>
+          <w:lang w:val="en-IL" w:eastAsia="en-IL"/>
+        </w:rPr>
+        <w:t>0</w:t>
+      </w:r>
+      <w:r>
+        <w:rPr>
+          <w:rFonts w:ascii="Courier New" w:eastAsia="Times New Roman" w:hAnsi="Courier New" w:cs="Courier New"/>
+          <w:b/>
+          <w:bCs/>
+          <w:color w:val="000080"/>
+          <w:sz w:val="20"/>
+          <w:szCs w:val="20"/>
+          <w:lang w:val="en-IL" w:eastAsia="en-IL"/>
+        </w:rPr>
+        <w:t>)</w:t>
+      </w:r>
+    </w:p>
+    <w:p>
+      <w:pPr>
+        <w:shd w:val="clear" w:color="auto" w:fill="FFFFFF"/>
+        <w:spacing w:after="0" w:line="240" w:lineRule="auto"/>
+        <w:rPr>
+          <w:rFonts w:ascii="Courier New" w:eastAsia="Times New Roman" w:hAnsi="Courier New" w:cs="Courier New"/>
+          <w:color w:val="000000"/>
+          <w:sz w:val="20"/>
+          <w:szCs w:val="20"/>
+          <w:lang w:val="en-IL" w:eastAsia="en-IL"/>
+        </w:rPr>
+      </w:pPr>
+      <w:r>
+        <w:rPr>
+          <w:rFonts w:ascii="Courier New" w:eastAsia="Times New Roman" w:hAnsi="Courier New" w:cs="Courier New"/>
+          <w:color w:val="000000"/>
+          <w:sz w:val="20"/>
+          <w:szCs w:val="20"/>
+          <w:lang w:val="en-IL" w:eastAsia="en-IL"/>
+        </w:rPr>
+        <w:t xml:space="preserve">    </w:t>
+      </w:r>
+      <w:proofErr w:type="spellStart"/>
+      <w:r>
+        <w:rPr>
+          <w:rFonts w:ascii="Courier New" w:eastAsia="Times New Roman" w:hAnsi="Courier New" w:cs="Courier New"/>
+          <w:color w:val="000000"/>
+          <w:sz w:val="20"/>
+          <w:szCs w:val="20"/>
+          <w:lang w:val="en-IL" w:eastAsia="en-IL"/>
+        </w:rPr>
+        <w:t>sol_itr</w:t>
+      </w:r>
+      <w:proofErr w:type="spellEnd"/>
+      <w:r>
+        <w:rPr>
+          <w:rFonts w:ascii="Courier New" w:eastAsia="Times New Roman" w:hAnsi="Courier New" w:cs="Courier New"/>
+          <w:color w:val="000000"/>
+          <w:sz w:val="20"/>
+          <w:szCs w:val="20"/>
+          <w:lang w:val="en-IL" w:eastAsia="en-IL"/>
+        </w:rPr>
+        <w:t xml:space="preserve"> </w:t>
+      </w:r>
+      <w:r>
+        <w:rPr>
+          <w:rFonts w:ascii="Courier New" w:eastAsia="Times New Roman" w:hAnsi="Courier New" w:cs="Courier New"/>
+          <w:b/>
+          <w:bCs/>
+          <w:color w:val="000080"/>
+          <w:sz w:val="20"/>
+          <w:szCs w:val="20"/>
+          <w:lang w:val="en-IL" w:eastAsia="en-IL"/>
+        </w:rPr>
+        <w:t>=</w:t>
+      </w:r>
+      <w:r>
+        <w:rPr>
+          <w:rFonts w:ascii="Courier New" w:eastAsia="Times New Roman" w:hAnsi="Courier New" w:cs="Courier New"/>
+          <w:color w:val="000000"/>
+          <w:sz w:val="20"/>
+          <w:szCs w:val="20"/>
+          <w:lang w:val="en-IL" w:eastAsia="en-IL"/>
+        </w:rPr>
+        <w:t xml:space="preserve"> </w:t>
+      </w:r>
+      <w:proofErr w:type="gramStart"/>
+      <w:r>
+        <w:rPr>
+          <w:rFonts w:ascii="Courier New" w:eastAsia="Times New Roman" w:hAnsi="Courier New" w:cs="Courier New"/>
+          <w:color w:val="000000"/>
+          <w:sz w:val="20"/>
+          <w:szCs w:val="20"/>
+          <w:lang w:val="en-IL" w:eastAsia="en-IL"/>
+        </w:rPr>
+        <w:t>x0</w:t>
+      </w:r>
+      <w:r>
+        <w:rPr>
+          <w:rFonts w:ascii="Courier New" w:eastAsia="Times New Roman" w:hAnsi="Courier New" w:cs="Courier New"/>
+          <w:b/>
+          <w:bCs/>
+          <w:color w:val="000080"/>
+          <w:sz w:val="20"/>
+          <w:szCs w:val="20"/>
+          <w:lang w:val="en-IL" w:eastAsia="en-IL"/>
+        </w:rPr>
+        <w:t>;</w:t>
+      </w:r>
+      <w:proofErr w:type="gramEnd"/>
+    </w:p>
+    <w:p>
+      <w:pPr>
+        <w:shd w:val="clear" w:color="auto" w:fill="FFFFFF"/>
+        <w:spacing w:after="0" w:line="240" w:lineRule="auto"/>
+        <w:rPr>
+          <w:rFonts w:ascii="Courier New" w:eastAsia="Times New Roman" w:hAnsi="Courier New" w:cs="Courier New"/>
+          <w:color w:val="000000"/>
+          <w:sz w:val="20"/>
+          <w:szCs w:val="20"/>
+          <w:lang w:val="en-IL" w:eastAsia="en-IL"/>
+        </w:rPr>
+      </w:pPr>
+      <w:r>
+        <w:rPr>
+          <w:rFonts w:ascii="Courier New" w:eastAsia="Times New Roman" w:hAnsi="Courier New" w:cs="Courier New"/>
+          <w:b/>
+          <w:bCs/>
+          <w:color w:val="0000FF"/>
+          <w:sz w:val="20"/>
+          <w:szCs w:val="20"/>
+          <w:lang w:val="en-IL" w:eastAsia="en-IL"/>
+        </w:rPr>
+        <w:t>else</w:t>
+      </w:r>
+    </w:p>
+    <w:p>
+      <w:pPr>
+        <w:shd w:val="clear" w:color="auto" w:fill="FFFFFF"/>
+        <w:spacing w:after="0" w:line="240" w:lineRule="auto"/>
+        <w:rPr>
+          <w:rFonts w:ascii="Courier New" w:eastAsia="Times New Roman" w:hAnsi="Courier New" w:cs="Courier New"/>
+          <w:color w:val="000000"/>
+          <w:sz w:val="20"/>
+          <w:szCs w:val="20"/>
+          <w:lang w:val="en-IL" w:eastAsia="en-IL"/>
+        </w:rPr>
+      </w:pPr>
+      <w:r>
+        <w:rPr>
+          <w:rFonts w:ascii="Courier New" w:eastAsia="Times New Roman" w:hAnsi="Courier New" w:cs="Courier New"/>
+          <w:color w:val="000000"/>
+          <w:sz w:val="20"/>
+          <w:szCs w:val="20"/>
+          <w:lang w:val="en-IL" w:eastAsia="en-IL"/>
+        </w:rPr>
+        <w:t xml:space="preserve">    x0 </w:t>
+      </w:r>
+      <w:r>
+        <w:rPr>
+          <w:rFonts w:ascii="Courier New" w:eastAsia="Times New Roman" w:hAnsi="Courier New" w:cs="Courier New"/>
+          <w:b/>
+          <w:bCs/>
+          <w:color w:val="000080"/>
+          <w:sz w:val="20"/>
+          <w:szCs w:val="20"/>
+          <w:lang w:val="en-IL" w:eastAsia="en-IL"/>
+        </w:rPr>
+        <w:t>=</w:t>
+      </w:r>
+      <w:r>
+        <w:rPr>
+          <w:rFonts w:ascii="Courier New" w:eastAsia="Times New Roman" w:hAnsi="Courier New" w:cs="Courier New"/>
+          <w:color w:val="000000"/>
+          <w:sz w:val="20"/>
+          <w:szCs w:val="20"/>
+          <w:lang w:val="en-IL" w:eastAsia="en-IL"/>
+        </w:rPr>
+        <w:t xml:space="preserve"> G</w:t>
+      </w:r>
+      <w:r>
+        <w:rPr>
+          <w:rFonts w:ascii="Courier New" w:eastAsia="Times New Roman" w:hAnsi="Courier New" w:cs="Courier New"/>
+          <w:b/>
+          <w:bCs/>
+          <w:color w:val="000080"/>
+          <w:sz w:val="20"/>
+          <w:szCs w:val="20"/>
+          <w:lang w:val="en-IL" w:eastAsia="en-IL"/>
+        </w:rPr>
+        <w:t>*</w:t>
+      </w:r>
+      <w:r>
+        <w:rPr>
+          <w:rFonts w:ascii="Courier New" w:eastAsia="Times New Roman" w:hAnsi="Courier New" w:cs="Courier New"/>
+          <w:color w:val="000000"/>
+          <w:sz w:val="20"/>
+          <w:szCs w:val="20"/>
+          <w:lang w:val="en-IL" w:eastAsia="en-IL"/>
+        </w:rPr>
+        <w:t xml:space="preserve">x0 </w:t>
+      </w:r>
+      <w:r>
+        <w:rPr>
+          <w:rFonts w:ascii="Courier New" w:eastAsia="Times New Roman" w:hAnsi="Courier New" w:cs="Courier New"/>
+          <w:b/>
+          <w:bCs/>
+          <w:color w:val="000080"/>
+          <w:sz w:val="20"/>
+          <w:szCs w:val="20"/>
+          <w:lang w:val="en-IL" w:eastAsia="en-IL"/>
+        </w:rPr>
+        <w:t>+</w:t>
+      </w:r>
+      <w:r>
+        <w:rPr>
+          <w:rFonts w:ascii="Courier New" w:eastAsia="Times New Roman" w:hAnsi="Courier New" w:cs="Courier New"/>
+          <w:color w:val="000000"/>
+          <w:sz w:val="20"/>
+          <w:szCs w:val="20"/>
+          <w:lang w:val="en-IL" w:eastAsia="en-IL"/>
+        </w:rPr>
+        <w:t xml:space="preserve"> </w:t>
+      </w:r>
+      <w:proofErr w:type="gramStart"/>
+      <w:r>
+        <w:rPr>
+          <w:rFonts w:ascii="Courier New" w:eastAsia="Times New Roman" w:hAnsi="Courier New" w:cs="Courier New"/>
+          <w:color w:val="000000"/>
+          <w:sz w:val="20"/>
+          <w:szCs w:val="20"/>
+          <w:lang w:val="en-IL" w:eastAsia="en-IL"/>
+        </w:rPr>
+        <w:t>c</w:t>
+      </w:r>
+      <w:r>
+        <w:rPr>
+          <w:rFonts w:ascii="Courier New" w:eastAsia="Times New Roman" w:hAnsi="Courier New" w:cs="Courier New"/>
+          <w:b/>
+          <w:bCs/>
+          <w:color w:val="000080"/>
+          <w:sz w:val="20"/>
+          <w:szCs w:val="20"/>
+          <w:lang w:val="en-IL" w:eastAsia="en-IL"/>
+        </w:rPr>
+        <w:t>;</w:t>
+      </w:r>
+      <w:proofErr w:type="gramEnd"/>
+    </w:p>
+    <w:p>
+      <w:pPr>
+        <w:shd w:val="clear" w:color="auto" w:fill="FFFFFF"/>
+        <w:spacing w:after="0" w:line="240" w:lineRule="auto"/>
+        <w:rPr>
+          <w:rFonts w:ascii="Courier New" w:eastAsia="Times New Roman" w:hAnsi="Courier New" w:cs="Courier New"/>
+          <w:color w:val="000000"/>
+          <w:sz w:val="20"/>
+          <w:szCs w:val="20"/>
+          <w:lang w:val="en-IL" w:eastAsia="en-IL"/>
+        </w:rPr>
+      </w:pPr>
+      <w:r>
+        <w:rPr>
+          <w:rFonts w:ascii="Courier New" w:eastAsia="Times New Roman" w:hAnsi="Courier New" w:cs="Courier New"/>
+          <w:color w:val="000000"/>
+          <w:sz w:val="20"/>
+          <w:szCs w:val="20"/>
+          <w:lang w:val="en-IL" w:eastAsia="en-IL"/>
+        </w:rPr>
+        <w:t xml:space="preserve">    </w:t>
+      </w:r>
+      <w:proofErr w:type="spellStart"/>
+      <w:r>
+        <w:rPr>
+          <w:rFonts w:ascii="Courier New" w:eastAsia="Times New Roman" w:hAnsi="Courier New" w:cs="Courier New"/>
+          <w:color w:val="000000"/>
+          <w:sz w:val="20"/>
+          <w:szCs w:val="20"/>
+          <w:lang w:val="en-IL" w:eastAsia="en-IL"/>
+        </w:rPr>
+        <w:t>sol_itr</w:t>
+      </w:r>
+      <w:proofErr w:type="spellEnd"/>
+      <w:r>
+        <w:rPr>
+          <w:rFonts w:ascii="Courier New" w:eastAsia="Times New Roman" w:hAnsi="Courier New" w:cs="Courier New"/>
+          <w:color w:val="000000"/>
+          <w:sz w:val="20"/>
+          <w:szCs w:val="20"/>
+          <w:lang w:val="en-IL" w:eastAsia="en-IL"/>
+        </w:rPr>
+        <w:t xml:space="preserve"> </w:t>
+      </w:r>
+      <w:r>
+        <w:rPr>
+          <w:rFonts w:ascii="Courier New" w:eastAsia="Times New Roman" w:hAnsi="Courier New" w:cs="Courier New"/>
+          <w:b/>
+          <w:bCs/>
+          <w:color w:val="000080"/>
+          <w:sz w:val="20"/>
+          <w:szCs w:val="20"/>
+          <w:lang w:val="en-IL" w:eastAsia="en-IL"/>
+        </w:rPr>
+        <w:t>=</w:t>
+      </w:r>
+      <w:r>
+        <w:rPr>
+          <w:rFonts w:ascii="Courier New" w:eastAsia="Times New Roman" w:hAnsi="Courier New" w:cs="Courier New"/>
+          <w:color w:val="000000"/>
+          <w:sz w:val="20"/>
+          <w:szCs w:val="20"/>
+          <w:lang w:val="en-IL" w:eastAsia="en-IL"/>
+        </w:rPr>
+        <w:t xml:space="preserve"> </w:t>
+      </w:r>
+      <w:proofErr w:type="spellStart"/>
+      <w:r>
+        <w:rPr>
+          <w:rFonts w:ascii="Courier New" w:eastAsia="Times New Roman" w:hAnsi="Courier New" w:cs="Courier New"/>
+          <w:color w:val="000000"/>
+          <w:sz w:val="20"/>
+          <w:szCs w:val="20"/>
+          <w:lang w:val="en-IL" w:eastAsia="en-IL"/>
+        </w:rPr>
+        <w:t>iterative_solver</w:t>
+      </w:r>
+      <w:proofErr w:type="spellEnd"/>
+      <w:r>
+        <w:rPr>
+          <w:rFonts w:ascii="Courier New" w:eastAsia="Times New Roman" w:hAnsi="Courier New" w:cs="Courier New"/>
+          <w:b/>
+          <w:bCs/>
+          <w:color w:val="000080"/>
+          <w:sz w:val="20"/>
+          <w:szCs w:val="20"/>
+          <w:lang w:val="en-IL" w:eastAsia="en-IL"/>
+        </w:rPr>
+        <w:t>(</w:t>
+      </w:r>
+      <w:proofErr w:type="gramStart"/>
+      <w:r>
+        <w:rPr>
+          <w:rFonts w:ascii="Courier New" w:eastAsia="Times New Roman" w:hAnsi="Courier New" w:cs="Courier New"/>
+          <w:color w:val="000000"/>
+          <w:sz w:val="20"/>
+          <w:szCs w:val="20"/>
+          <w:lang w:val="en-IL" w:eastAsia="en-IL"/>
+        </w:rPr>
+        <w:t>G</w:t>
+      </w:r>
+      <w:r>
+        <w:rPr>
+          <w:rFonts w:ascii="Courier New" w:eastAsia="Times New Roman" w:hAnsi="Courier New" w:cs="Courier New"/>
+          <w:b/>
+          <w:bCs/>
+          <w:color w:val="000080"/>
+          <w:sz w:val="20"/>
+          <w:szCs w:val="20"/>
+          <w:lang w:val="en-IL" w:eastAsia="en-IL"/>
+        </w:rPr>
+        <w:t>,</w:t>
+      </w:r>
+      <w:r>
+        <w:rPr>
+          <w:rFonts w:ascii="Courier New" w:eastAsia="Times New Roman" w:hAnsi="Courier New" w:cs="Courier New"/>
+          <w:color w:val="000000"/>
+          <w:sz w:val="20"/>
+          <w:szCs w:val="20"/>
+          <w:lang w:val="en-IL" w:eastAsia="en-IL"/>
+        </w:rPr>
+        <w:t>c</w:t>
+      </w:r>
+      <w:proofErr w:type="gramEnd"/>
+      <w:r>
+        <w:rPr>
+          <w:rFonts w:ascii="Courier New" w:eastAsia="Times New Roman" w:hAnsi="Courier New" w:cs="Courier New"/>
+          <w:b/>
+          <w:bCs/>
+          <w:color w:val="000080"/>
+          <w:sz w:val="20"/>
+          <w:szCs w:val="20"/>
+          <w:lang w:val="en-IL" w:eastAsia="en-IL"/>
+        </w:rPr>
+        <w:t>,</w:t>
+      </w:r>
+      <w:r>
+        <w:rPr>
+          <w:rFonts w:ascii="Courier New" w:eastAsia="Times New Roman" w:hAnsi="Courier New" w:cs="Courier New"/>
+          <w:color w:val="000000"/>
+          <w:sz w:val="20"/>
+          <w:szCs w:val="20"/>
+          <w:lang w:val="en-IL" w:eastAsia="en-IL"/>
+        </w:rPr>
+        <w:t>x0</w:t>
+      </w:r>
+      <w:r>
+        <w:rPr>
+          <w:rFonts w:ascii="Courier New" w:eastAsia="Times New Roman" w:hAnsi="Courier New" w:cs="Courier New"/>
+          <w:b/>
+          <w:bCs/>
+          <w:color w:val="000080"/>
+          <w:sz w:val="20"/>
+          <w:szCs w:val="20"/>
+          <w:lang w:val="en-IL" w:eastAsia="en-IL"/>
+        </w:rPr>
+        <w:t>,</w:t>
+      </w:r>
+      <w:r>
+        <w:rPr>
+          <w:rFonts w:ascii="Courier New" w:eastAsia="Times New Roman" w:hAnsi="Courier New" w:cs="Courier New"/>
+          <w:color w:val="000000"/>
+          <w:sz w:val="20"/>
+          <w:szCs w:val="20"/>
+          <w:lang w:val="en-IL" w:eastAsia="en-IL"/>
+        </w:rPr>
+        <w:t>k</w:t>
+      </w:r>
+      <w:r>
+        <w:rPr>
+          <w:rFonts w:ascii="Courier New" w:eastAsia="Times New Roman" w:hAnsi="Courier New" w:cs="Courier New"/>
+          <w:b/>
+          <w:bCs/>
+          <w:color w:val="000080"/>
+          <w:sz w:val="20"/>
+          <w:szCs w:val="20"/>
+          <w:lang w:val="en-IL" w:eastAsia="en-IL"/>
+        </w:rPr>
+        <w:t>-</w:t>
+      </w:r>
+      <w:r>
+        <w:rPr>
+          <w:rFonts w:ascii="Courier New" w:eastAsia="Times New Roman" w:hAnsi="Courier New" w:cs="Courier New"/>
+          <w:color w:val="FF8000"/>
+          <w:sz w:val="20"/>
+          <w:szCs w:val="20"/>
+          <w:lang w:val="en-IL" w:eastAsia="en-IL"/>
+        </w:rPr>
+        <w:t>1</w:t>
+      </w:r>
+      <w:r>
+        <w:rPr>
+          <w:rFonts w:ascii="Courier New" w:eastAsia="Times New Roman" w:hAnsi="Courier New" w:cs="Courier New"/>
+          <w:b/>
+          <w:bCs/>
+          <w:color w:val="000080"/>
+          <w:sz w:val="20"/>
+          <w:szCs w:val="20"/>
+          <w:lang w:val="en-IL" w:eastAsia="en-IL"/>
+        </w:rPr>
+        <w:t>);</w:t>
+      </w:r>
+    </w:p>
+    <w:p>
+      <w:pPr>
+        <w:shd w:val="clear" w:color="auto" w:fill="FFFFFF"/>
+        <w:spacing w:after="0" w:line="240" w:lineRule="auto"/>
+        <w:rPr>
+          <w:rFonts w:ascii="Courier New" w:eastAsia="Times New Roman" w:hAnsi="Courier New" w:cs="Courier New"/>
+          <w:color w:val="000000"/>
+          <w:sz w:val="20"/>
+          <w:szCs w:val="20"/>
+          <w:lang w:val="en-IL" w:eastAsia="en-IL"/>
+        </w:rPr>
+      </w:pPr>
+      <w:r>
+        <w:rPr>
+          <w:rFonts w:ascii="Courier New" w:eastAsia="Times New Roman" w:hAnsi="Courier New" w:cs="Courier New"/>
+          <w:b/>
+          <w:bCs/>
+          <w:color w:val="0000FF"/>
+          <w:sz w:val="20"/>
+          <w:szCs w:val="20"/>
+          <w:lang w:val="en-IL" w:eastAsia="en-IL"/>
+        </w:rPr>
+        <w:t>end</w:t>
+      </w:r>
+    </w:p>
+    <w:p>
+      <w:pPr>
+        <w:shd w:val="clear" w:color="auto" w:fill="FFFFFF"/>
+        <w:spacing w:after="0" w:line="240" w:lineRule="auto"/>
+        <w:rPr>
+          <w:rFonts w:ascii="Times New Roman" w:eastAsia="Times New Roman" w:hAnsi="Times New Roman" w:cs="Times New Roman"/>
+          <w:sz w:val="24"/>
+          <w:szCs w:val="24"/>
+          <w:lang w:val="en-IL" w:eastAsia="en-IL"/>
+        </w:rPr>
+      </w:pPr>
+      <w:r>
+        <w:rPr>
+          <w:rFonts w:ascii="Courier New" w:eastAsia="Times New Roman" w:hAnsi="Courier New" w:cs="Courier New"/>
+          <w:b/>
+          <w:bCs/>
+          <w:color w:val="0000FF"/>
+          <w:sz w:val="20"/>
+          <w:szCs w:val="20"/>
+          <w:lang w:val="en-IL" w:eastAsia="en-IL"/>
+        </w:rPr>
+        <w:t>end</w:t>
+      </w:r>
+    </w:p>
+    <w:p>
+      <w:pPr>
+        <w:shd w:val="clear" w:color="auto" w:fill="FFFFFF"/>
+        <w:spacing w:after="0" w:line="240" w:lineRule="auto"/>
+        <w:rPr>
+          <w:rFonts w:ascii="Times New Roman" w:eastAsia="Times New Roman" w:hAnsi="Times New Roman" w:cs="Times New Roman"/>
+          <w:sz w:val="24"/>
+          <w:szCs w:val="24"/>
+          <w:lang w:val="en-IL" w:eastAsia="en-IL"/>
+        </w:rPr>
+      </w:pPr>
+      <w:r>
+        <w:rPr>
+          <w:noProof/>
+        </w:rPr>
+        <w:drawing>
+          <wp:anchor distT="0" distB="0" distL="114300" distR="114300" simplePos="0" relativeHeight="251658240" behindDoc="0" locked="0" layoutInCell="1" allowOverlap="1" wp14:anchorId="08516FCA" wp14:editId="40F9B995">
+            <wp:simplePos x="0" y="0"/>
+            <wp:positionH relativeFrom="margin">
+              <wp:align>right</wp:align>
+            </wp:positionH>
+            <wp:positionV relativeFrom="margin">
+              <wp:posOffset>3418205</wp:posOffset>
+            </wp:positionV>
+            <wp:extent cx="2694305" cy="1951355"/>
+            <wp:effectExtent l="0" t="0" r="0" b="0"/>
+            <wp:wrapSquare wrapText="bothSides"/>
+            <wp:docPr id="1" name="Picture 1"/>
+            <wp:cNvGraphicFramePr>
+              <a:graphicFrameLocks xmlns:a="http://schemas.openxmlformats.org/drawingml/2006/main" noChangeAspect="1"/>
+            </wp:cNvGraphicFramePr>
+            <a:graphic xmlns:a="http://schemas.openxmlformats.org/drawingml/2006/main">
+              <a:graphicData uri="http://schemas.openxmlformats.org/drawingml/2006/picture">
+                <pic:pic xmlns:pic="http://schemas.openxmlformats.org/drawingml/2006/picture">
+                  <pic:nvPicPr>
+                    <pic:cNvPr id="0" name="Picture 1"/>
+                    <pic:cNvPicPr>
+                      <a:picLocks noChangeAspect="1" noChangeArrowheads="1"/>
+                    </pic:cNvPicPr>
+                  </pic:nvPicPr>
+                  <pic:blipFill>
+                    <a:blip r:embed="rId8">
+                      <a:extLst>
+                        <a:ext uri="{28A0092B-C50C-407E-A947-70E740481C1C}">
+                          <a14:useLocalDpi xmlns:a14="http://schemas.microsoft.com/office/drawing/2010/main" val="0"/>
+                        </a:ext>
+                      </a:extLst>
+                    </a:blip>
+                    <a:srcRect/>
+                    <a:stretch>
+                      <a:fillRect/>
+                    </a:stretch>
+                  </pic:blipFill>
+                  <pic:spPr bwMode="auto">
+                    <a:xfrm>
+                      <a:off x="0" y="0"/>
+                      <a:ext cx="2694305" cy="1951355"/>
+                    </a:xfrm>
+                    <a:prstGeom prst="rect">
+                      <a:avLst/>
+                    </a:prstGeom>
+                    <a:noFill/>
+                    <a:ln>
+                      <a:noFill/>
+                    </a:ln>
+                  </pic:spPr>
+                </pic:pic>
+              </a:graphicData>
+            </a:graphic>
+            <wp14:sizeRelV relativeFrom="margin">
+              <wp14:pctHeight>0</wp14:pctHeight>
+            </wp14:sizeRelV>
+          </wp:anchor>
+        </w:drawing>
+      </w:r>
+      <w:r>
+        <w:t>The results for 10 iterations with the following methods</w:t>
+      </w:r>
+    </w:p>
+    <w:tbl>
+      <w:tblPr>
+        <w:tblStyle w:val="TableGrid"/>
+        <w:tblW w:w="0" w:type="auto"/>
+        <w:jc w:val="center"/>
+        <w:tblBorders>
+          <w:top w:val="none" w:sz="0" w:space="0" w:color="auto"/>
+          <w:left w:val="none" w:sz="0" w:space="0" w:color="auto"/>
+          <w:bottom w:val="none" w:sz="0" w:space="0" w:color="auto"/>
+          <w:right w:val="none" w:sz="0" w:space="0" w:color="auto"/>
+          <w:insideH w:val="none" w:sz="0" w:space="0" w:color="auto"/>
+          <w:insideV w:val="none" w:sz="0" w:space="0" w:color="auto"/>
+        </w:tblBorders>
+        <w:tblLook w:val="04A0" w:firstRow="1" w:lastRow="0" w:firstColumn="1" w:lastColumn="0" w:noHBand="0" w:noVBand="1"/>
+      </w:tblPr>
+      <w:tblGrid>
+        <w:gridCol w:w="1304"/>
+        <w:gridCol w:w="828"/>
+        <w:gridCol w:w="1427"/>
+      </w:tblGrid>
+      <w:tr>
+        <w:trPr>
+          <w:jc w:val="center"/>
+        </w:trPr>
+        <w:tc>
+          <w:tcPr>
+            <w:tcW w:w="0" w:type="auto"/>
+          </w:tcPr>
+          <w:p>
+            <w:pPr>
+              <w:jc w:val="center"/>
+              <w:rPr>
+                <w:rFonts w:asciiTheme="majorBidi" w:hAnsiTheme="majorBidi" w:cstheme="majorBidi"/>
+                <w:b/>
+                <w:bCs/>
+              </w:rPr>
+            </w:pPr>
+            <w:r>
+              <w:rPr>
+                <w:rFonts w:asciiTheme="majorBidi" w:hAnsiTheme="majorBidi" w:cstheme="majorBidi"/>
+                <w:b/>
+                <w:bCs/>
+              </w:rPr>
+              <w:t>Richardson</w:t>
+            </w:r>
+          </w:p>
+        </w:tc>
+        <w:tc>
+          <w:tcPr>
+            <w:tcW w:w="0" w:type="auto"/>
+          </w:tcPr>
+          <w:p>
+            <w:pPr>
+              <w:jc w:val="center"/>
+              <w:rPr>
+                <w:rFonts w:asciiTheme="majorBidi" w:hAnsiTheme="majorBidi" w:cstheme="majorBidi"/>
+                <w:b/>
+                <w:bCs/>
+              </w:rPr>
+            </w:pPr>
+            <w:r>
+              <w:rPr>
+                <w:rFonts w:asciiTheme="majorBidi" w:hAnsiTheme="majorBidi" w:cstheme="majorBidi"/>
+                <w:b/>
+                <w:bCs/>
+              </w:rPr>
+              <w:t>Jacobi</w:t>
+            </w:r>
+          </w:p>
+        </w:tc>
+        <w:tc>
+          <w:tcPr>
+            <w:tcW w:w="0" w:type="auto"/>
+          </w:tcPr>
+          <w:p>
+            <w:pPr>
+              <w:jc w:val="center"/>
+              <w:rPr>
+                <w:rFonts w:asciiTheme="majorBidi" w:hAnsiTheme="majorBidi" w:cstheme="majorBidi"/>
+                <w:b/>
+                <w:bCs/>
+              </w:rPr>
+            </w:pPr>
+            <w:r>
+              <w:rPr>
+                <w:rFonts w:asciiTheme="majorBidi" w:hAnsiTheme="majorBidi" w:cstheme="majorBidi"/>
+                <w:b/>
+                <w:bCs/>
+              </w:rPr>
+              <w:t>G</w:t>
+            </w:r>
+            <w:r>
+              <w:rPr>
+                <w:rFonts w:asciiTheme="majorBidi" w:hAnsiTheme="majorBidi" w:cstheme="majorBidi"/>
+                <w:b/>
+                <w:bCs/>
+              </w:rPr>
+              <w:t>auss</w:t>
+            </w:r>
+            <w:r>
+              <w:rPr>
+                <w:rFonts w:asciiTheme="majorBidi" w:hAnsiTheme="majorBidi" w:cstheme="majorBidi"/>
+                <w:b/>
+                <w:bCs/>
+              </w:rPr>
+              <w:t>-S</w:t>
+            </w:r>
+            <w:r>
+              <w:rPr>
+                <w:rFonts w:asciiTheme="majorBidi" w:hAnsiTheme="majorBidi" w:cstheme="majorBidi"/>
+                <w:b/>
+                <w:bCs/>
+              </w:rPr>
+              <w:t>eidel</w:t>
+            </w:r>
+          </w:p>
+        </w:tc>
+      </w:tr>
+      <w:tr>
+        <w:trPr>
+          <w:jc w:val="center"/>
+        </w:trPr>
+        <w:tc>
+          <w:tcPr>
+            <w:tcW w:w="0" w:type="auto"/>
+          </w:tcPr>
+          <w:p>
+            <w:pPr>
+              <w:jc w:val="center"/>
+              <w:rPr>
+                <w:rFonts w:asciiTheme="majorBidi" w:hAnsiTheme="majorBidi" w:cstheme="majorBidi"/>
+              </w:rPr>
+            </w:pPr>
+            <w:r>
+              <w:rPr>
+                <w:rFonts w:asciiTheme="majorBidi" w:hAnsiTheme="majorBidi" w:cstheme="majorBidi"/>
+              </w:rPr>
+              <w:t>3.555</w:t>
+            </w:r>
+          </w:p>
+        </w:tc>
+        <w:tc>
+          <w:tcPr>
+            <w:tcW w:w="0" w:type="auto"/>
+          </w:tcPr>
+          <w:p>
+            <w:pPr>
+              <w:jc w:val="center"/>
+              <w:rPr>
+                <w:rFonts w:asciiTheme="majorBidi" w:hAnsiTheme="majorBidi" w:cstheme="majorBidi"/>
+              </w:rPr>
+            </w:pPr>
+            <w:r>
+              <w:rPr>
+                <w:rFonts w:asciiTheme="majorBidi" w:hAnsiTheme="majorBidi" w:cstheme="majorBidi"/>
+              </w:rPr>
+              <w:t>3.792</w:t>
+            </w:r>
+          </w:p>
+        </w:tc>
+        <w:tc>
+          <w:tcPr>
+            <w:tcW w:w="0" w:type="auto"/>
+          </w:tcPr>
+          <w:p>
+            <w:pPr>
+              <w:jc w:val="center"/>
+              <w:rPr>
+                <w:rFonts w:asciiTheme="majorBidi" w:hAnsiTheme="majorBidi" w:cstheme="majorBidi"/>
+              </w:rPr>
+            </w:pPr>
+            <w:r>
+              <w:rPr>
+                <w:rFonts w:asciiTheme="majorBidi" w:hAnsiTheme="majorBidi" w:cstheme="majorBidi"/>
+              </w:rPr>
+              <w:t>3.568</w:t>
+            </w:r>
+          </w:p>
+        </w:tc>
+      </w:tr>
+      <w:tr>
+        <w:trPr>
+          <w:jc w:val="center"/>
+        </w:trPr>
+        <w:tc>
+          <w:tcPr>
+            <w:tcW w:w="0" w:type="auto"/>
+          </w:tcPr>
+          <w:p>
+            <w:pPr>
+              <w:jc w:val="center"/>
+              <w:rPr>
+                <w:rFonts w:asciiTheme="majorBidi" w:hAnsiTheme="majorBidi" w:cstheme="majorBidi"/>
+              </w:rPr>
+            </w:pPr>
+            <w:r>
+              <w:rPr>
+                <w:rFonts w:asciiTheme="majorBidi" w:hAnsiTheme="majorBidi" w:cstheme="majorBidi"/>
+              </w:rPr>
+              <w:t>3.544</w:t>
+            </w:r>
+          </w:p>
+        </w:tc>
+        <w:tc>
+          <w:tcPr>
+            <w:tcW w:w="0" w:type="auto"/>
+          </w:tcPr>
+          <w:p>
+            <w:pPr>
+              <w:jc w:val="center"/>
+              <w:rPr>
+                <w:rFonts w:asciiTheme="majorBidi" w:hAnsiTheme="majorBidi" w:cstheme="majorBidi"/>
+              </w:rPr>
+            </w:pPr>
+            <w:r>
+              <w:rPr>
+                <w:rFonts w:asciiTheme="majorBidi" w:hAnsiTheme="majorBidi" w:cstheme="majorBidi"/>
+              </w:rPr>
+              <w:t>3.462</w:t>
+            </w:r>
+          </w:p>
+        </w:tc>
+        <w:tc>
+          <w:tcPr>
+            <w:tcW w:w="0" w:type="auto"/>
+          </w:tcPr>
+          <w:p>
+            <w:pPr>
+              <w:jc w:val="center"/>
+              <w:rPr>
+                <w:rFonts w:asciiTheme="majorBidi" w:hAnsiTheme="majorBidi" w:cstheme="majorBidi"/>
+              </w:rPr>
+            </w:pPr>
+            <w:r>
+              <w:rPr>
+                <w:rFonts w:asciiTheme="majorBidi" w:hAnsiTheme="majorBidi" w:cstheme="majorBidi"/>
+              </w:rPr>
+              <w:t>3.055</w:t>
+            </w:r>
+          </w:p>
+        </w:tc>
+      </w:tr>
+      <w:tr>
+        <w:trPr>
+          <w:jc w:val="center"/>
+        </w:trPr>
+        <w:tc>
+          <w:tcPr>
+            <w:tcW w:w="0" w:type="auto"/>
+          </w:tcPr>
+          <w:p>
+            <w:pPr>
+              <w:jc w:val="center"/>
+              <w:rPr>
+                <w:rFonts w:asciiTheme="majorBidi" w:hAnsiTheme="majorBidi" w:cstheme="majorBidi"/>
+              </w:rPr>
+            </w:pPr>
+            <w:r>
+              <w:rPr>
+                <w:rFonts w:asciiTheme="majorBidi" w:hAnsiTheme="majorBidi" w:cstheme="majorBidi"/>
+              </w:rPr>
+              <w:t>5.250</w:t>
+            </w:r>
+          </w:p>
+        </w:tc>
+        <w:tc>
+          <w:tcPr>
+            <w:tcW w:w="0" w:type="auto"/>
+          </w:tcPr>
+          <w:p>
+            <w:pPr>
+              <w:jc w:val="center"/>
+              <w:rPr>
+                <w:rFonts w:asciiTheme="majorBidi" w:hAnsiTheme="majorBidi" w:cstheme="majorBidi"/>
+              </w:rPr>
+            </w:pPr>
+            <w:r>
+              <w:rPr>
+                <w:rFonts w:asciiTheme="majorBidi" w:hAnsiTheme="majorBidi" w:cstheme="majorBidi"/>
+              </w:rPr>
+              <w:t>3.188</w:t>
+            </w:r>
+          </w:p>
+        </w:tc>
+        <w:tc>
+          <w:tcPr>
+            <w:tcW w:w="0" w:type="auto"/>
+          </w:tcPr>
+          <w:p>
+            <w:pPr>
+              <w:jc w:val="center"/>
+              <w:rPr>
+                <w:rFonts w:asciiTheme="majorBidi" w:hAnsiTheme="majorBidi" w:cstheme="majorBidi"/>
+              </w:rPr>
+            </w:pPr>
+            <w:r>
+              <w:rPr>
+                <w:rFonts w:asciiTheme="majorBidi" w:hAnsiTheme="majorBidi" w:cstheme="majorBidi"/>
+              </w:rPr>
+              <w:t>2.636</w:t>
+            </w:r>
+          </w:p>
+        </w:tc>
+      </w:tr>
+      <w:tr>
+        <w:trPr>
+          <w:jc w:val="center"/>
+        </w:trPr>
+        <w:tc>
+          <w:tcPr>
+            <w:tcW w:w="0" w:type="auto"/>
+          </w:tcPr>
+          <w:p>
+            <w:pPr>
+              <w:jc w:val="center"/>
+              <w:rPr>
+                <w:rFonts w:asciiTheme="majorBidi" w:hAnsiTheme="majorBidi" w:cstheme="majorBidi"/>
+              </w:rPr>
+            </w:pPr>
+            <w:r>
+              <w:rPr>
+                <w:rFonts w:asciiTheme="majorBidi" w:hAnsiTheme="majorBidi" w:cstheme="majorBidi"/>
+              </w:rPr>
+              <w:t>11.581</w:t>
+            </w:r>
+          </w:p>
+        </w:tc>
+        <w:tc>
+          <w:tcPr>
+            <w:tcW w:w="0" w:type="auto"/>
+          </w:tcPr>
+          <w:p>
+            <w:pPr>
+              <w:jc w:val="center"/>
+              <w:rPr>
+                <w:rFonts w:asciiTheme="majorBidi" w:hAnsiTheme="majorBidi" w:cstheme="majorBidi"/>
+              </w:rPr>
+            </w:pPr>
+            <w:r>
+              <w:rPr>
+                <w:rFonts w:asciiTheme="majorBidi" w:hAnsiTheme="majorBidi" w:cstheme="majorBidi"/>
+              </w:rPr>
+              <w:t>2.945</w:t>
+            </w:r>
+          </w:p>
+        </w:tc>
+        <w:tc>
+          <w:tcPr>
+            <w:tcW w:w="0" w:type="auto"/>
+          </w:tcPr>
+          <w:p>
+            <w:pPr>
+              <w:jc w:val="center"/>
+              <w:rPr>
+                <w:rFonts w:asciiTheme="majorBidi" w:hAnsiTheme="majorBidi" w:cstheme="majorBidi"/>
+              </w:rPr>
+            </w:pPr>
+            <w:r>
+              <w:rPr>
+                <w:rFonts w:asciiTheme="majorBidi" w:hAnsiTheme="majorBidi" w:cstheme="majorBidi"/>
+              </w:rPr>
+              <w:t>2.281</w:t>
+            </w:r>
+          </w:p>
+        </w:tc>
+      </w:tr>
+      <w:tr>
+        <w:trPr>
+          <w:jc w:val="center"/>
+        </w:trPr>
+        <w:tc>
+          <w:tcPr>
+            <w:tcW w:w="0" w:type="auto"/>
+          </w:tcPr>
+          <w:p>
+            <w:pPr>
+              <w:jc w:val="center"/>
+              <w:rPr>
+                <w:rFonts w:asciiTheme="majorBidi" w:hAnsiTheme="majorBidi" w:cstheme="majorBidi"/>
+              </w:rPr>
+            </w:pPr>
+            <w:r>
+              <w:rPr>
+                <w:rFonts w:asciiTheme="majorBidi" w:hAnsiTheme="majorBidi" w:cstheme="majorBidi"/>
+              </w:rPr>
+              <w:t>28.769</w:t>
+            </w:r>
+          </w:p>
+        </w:tc>
+        <w:tc>
+          <w:tcPr>
+            <w:tcW w:w="0" w:type="auto"/>
+          </w:tcPr>
+          <w:p>
+            <w:pPr>
+              <w:jc w:val="center"/>
+              <w:rPr>
+                <w:rFonts w:asciiTheme="majorBidi" w:hAnsiTheme="majorBidi" w:cstheme="majorBidi"/>
+              </w:rPr>
+            </w:pPr>
+            <w:r>
+              <w:rPr>
+                <w:rFonts w:asciiTheme="majorBidi" w:hAnsiTheme="majorBidi" w:cstheme="majorBidi"/>
+              </w:rPr>
+              <w:t>2.724</w:t>
+            </w:r>
+          </w:p>
+        </w:tc>
+        <w:tc>
+          <w:tcPr>
+            <w:tcW w:w="0" w:type="auto"/>
+          </w:tcPr>
+          <w:p>
+            <w:pPr>
+              <w:jc w:val="center"/>
+              <w:rPr>
+                <w:rFonts w:asciiTheme="majorBidi" w:hAnsiTheme="majorBidi" w:cstheme="majorBidi"/>
+              </w:rPr>
+            </w:pPr>
+            <w:r>
+              <w:rPr>
+                <w:rFonts w:asciiTheme="majorBidi" w:hAnsiTheme="majorBidi" w:cstheme="majorBidi"/>
+              </w:rPr>
+              <w:t>1.974</w:t>
+            </w:r>
+          </w:p>
+        </w:tc>
+      </w:tr>
+      <w:tr>
+        <w:trPr>
+          <w:jc w:val="center"/>
+        </w:trPr>
+        <w:tc>
+          <w:tcPr>
+            <w:tcW w:w="0" w:type="auto"/>
+          </w:tcPr>
+          <w:p>
+            <w:pPr>
+              <w:jc w:val="center"/>
+              <w:rPr>
+                <w:rFonts w:asciiTheme="majorBidi" w:hAnsiTheme="majorBidi" w:cstheme="majorBidi"/>
+              </w:rPr>
+            </w:pPr>
+            <w:r>
+              <w:rPr>
+                <w:rFonts w:asciiTheme="majorBidi" w:hAnsiTheme="majorBidi" w:cstheme="majorBidi"/>
+              </w:rPr>
+              <w:t>73.205</w:t>
+            </w:r>
+          </w:p>
+        </w:tc>
+        <w:tc>
+          <w:tcPr>
+            <w:tcW w:w="0" w:type="auto"/>
+          </w:tcPr>
+          <w:p>
+            <w:pPr>
+              <w:jc w:val="center"/>
+              <w:rPr>
+                <w:rFonts w:asciiTheme="majorBidi" w:hAnsiTheme="majorBidi" w:cstheme="majorBidi"/>
+              </w:rPr>
+            </w:pPr>
+            <w:r>
+              <w:rPr>
+                <w:rFonts w:asciiTheme="majorBidi" w:hAnsiTheme="majorBidi" w:cstheme="majorBidi"/>
+              </w:rPr>
+              <w:t>2.522</w:t>
+            </w:r>
+          </w:p>
+        </w:tc>
+        <w:tc>
+          <w:tcPr>
+            <w:tcW w:w="0" w:type="auto"/>
+          </w:tcPr>
+          <w:p>
+            <w:pPr>
+              <w:jc w:val="center"/>
+              <w:rPr>
+                <w:rFonts w:asciiTheme="majorBidi" w:hAnsiTheme="majorBidi" w:cstheme="majorBidi"/>
+              </w:rPr>
+            </w:pPr>
+            <w:r>
+              <w:rPr>
+                <w:rFonts w:asciiTheme="majorBidi" w:hAnsiTheme="majorBidi" w:cstheme="majorBidi"/>
+              </w:rPr>
+              <w:t>1.708</w:t>
+            </w:r>
+          </w:p>
+        </w:tc>
+      </w:tr>
+      <w:tr>
+        <w:trPr>
+          <w:jc w:val="center"/>
+        </w:trPr>
+        <w:tc>
+          <w:tcPr>
+            <w:tcW w:w="0" w:type="auto"/>
+          </w:tcPr>
+          <w:p>
+            <w:pPr>
+              <w:jc w:val="center"/>
+              <w:rPr>
+                <w:rFonts w:asciiTheme="majorBidi" w:hAnsiTheme="majorBidi" w:cstheme="majorBidi"/>
+              </w:rPr>
+            </w:pPr>
+            <w:r>
+              <w:rPr>
+                <w:rFonts w:asciiTheme="majorBidi" w:hAnsiTheme="majorBidi" w:cstheme="majorBidi"/>
+              </w:rPr>
+              <w:t>187.365</w:t>
+            </w:r>
+          </w:p>
+        </w:tc>
+        <w:tc>
+          <w:tcPr>
+            <w:tcW w:w="0" w:type="auto"/>
+          </w:tcPr>
+          <w:p>
+            <w:pPr>
+              <w:jc w:val="center"/>
+              <w:rPr>
+                <w:rFonts w:asciiTheme="majorBidi" w:hAnsiTheme="majorBidi" w:cstheme="majorBidi"/>
+              </w:rPr>
+            </w:pPr>
+            <w:r>
+              <w:rPr>
+                <w:rFonts w:asciiTheme="majorBidi" w:hAnsiTheme="majorBidi" w:cstheme="majorBidi"/>
+              </w:rPr>
+              <w:t>2.335</w:t>
+            </w:r>
+          </w:p>
+        </w:tc>
+        <w:tc>
+          <w:tcPr>
+            <w:tcW w:w="0" w:type="auto"/>
+          </w:tcPr>
+          <w:p>
+            <w:pPr>
+              <w:jc w:val="center"/>
+              <w:rPr>
+                <w:rFonts w:asciiTheme="majorBidi" w:hAnsiTheme="majorBidi" w:cstheme="majorBidi"/>
+              </w:rPr>
+            </w:pPr>
+            <w:r>
+              <w:rPr>
+                <w:rFonts w:asciiTheme="majorBidi" w:hAnsiTheme="majorBidi" w:cstheme="majorBidi"/>
+              </w:rPr>
+              <w:t>1.477</w:t>
+            </w:r>
+          </w:p>
+        </w:tc>
+      </w:tr>
+      <w:tr>
+        <w:trPr>
+          <w:jc w:val="center"/>
+        </w:trPr>
+        <w:tc>
+          <w:tcPr>
+            <w:tcW w:w="0" w:type="auto"/>
+          </w:tcPr>
+          <w:p>
+            <w:pPr>
+              <w:jc w:val="center"/>
+              <w:rPr>
+                <w:rFonts w:asciiTheme="majorBidi" w:hAnsiTheme="majorBidi" w:cstheme="majorBidi"/>
+              </w:rPr>
+            </w:pPr>
+            <w:r>
+              <w:rPr>
+                <w:rFonts w:asciiTheme="majorBidi" w:hAnsiTheme="majorBidi" w:cstheme="majorBidi"/>
+              </w:rPr>
+              <w:t>480.913</w:t>
+            </w:r>
+          </w:p>
+        </w:tc>
+        <w:tc>
+          <w:tcPr>
+            <w:tcW w:w="0" w:type="auto"/>
+          </w:tcPr>
+          <w:p>
+            <w:pPr>
+              <w:jc w:val="center"/>
+              <w:rPr>
+                <w:rFonts w:asciiTheme="majorBidi" w:hAnsiTheme="majorBidi" w:cstheme="majorBidi"/>
+              </w:rPr>
+            </w:pPr>
+            <w:r>
+              <w:rPr>
+                <w:rFonts w:asciiTheme="majorBidi" w:hAnsiTheme="majorBidi" w:cstheme="majorBidi"/>
+              </w:rPr>
+              <w:t>2.162</w:t>
+            </w:r>
+          </w:p>
+        </w:tc>
+        <w:tc>
+          <w:tcPr>
+            <w:tcW w:w="0" w:type="auto"/>
+          </w:tcPr>
+          <w:p>
+            <w:pPr>
+              <w:jc w:val="center"/>
+              <w:rPr>
+                <w:rFonts w:asciiTheme="majorBidi" w:hAnsiTheme="majorBidi" w:cstheme="majorBidi"/>
+              </w:rPr>
+            </w:pPr>
+            <w:r>
+              <w:rPr>
+                <w:rFonts w:asciiTheme="majorBidi" w:hAnsiTheme="majorBidi" w:cstheme="majorBidi"/>
+              </w:rPr>
+              <w:t>1.274</w:t>
+            </w:r>
+          </w:p>
+        </w:tc>
+      </w:tr>
+      <w:tr>
+        <w:trPr>
+          <w:jc w:val="center"/>
+        </w:trPr>
+        <w:tc>
+          <w:tcPr>
+            <w:tcW w:w="0" w:type="auto"/>
+          </w:tcPr>
+          <w:p>
+            <w:pPr>
+              <w:jc w:val="center"/>
+              <w:rPr>
+                <w:rFonts w:asciiTheme="majorBidi" w:hAnsiTheme="majorBidi" w:cstheme="majorBidi"/>
+              </w:rPr>
+            </w:pPr>
+            <w:r>
+              <w:rPr>
+                <w:rFonts w:asciiTheme="majorBidi" w:hAnsiTheme="majorBidi" w:cstheme="majorBidi"/>
+              </w:rPr>
+              <w:t>1236.944</w:t>
+            </w:r>
+          </w:p>
+        </w:tc>
+        <w:tc>
+          <w:tcPr>
+            <w:tcW w:w="0" w:type="auto"/>
+          </w:tcPr>
+          <w:p>
+            <w:pPr>
+              <w:jc w:val="center"/>
+              <w:rPr>
+                <w:rFonts w:asciiTheme="majorBidi" w:hAnsiTheme="majorBidi" w:cstheme="majorBidi"/>
+              </w:rPr>
+            </w:pPr>
+            <w:r>
+              <w:rPr>
+                <w:rFonts w:asciiTheme="majorBidi" w:hAnsiTheme="majorBidi" w:cstheme="majorBidi"/>
+              </w:rPr>
+              <w:t>2.003</w:t>
+            </w:r>
+          </w:p>
+        </w:tc>
+        <w:tc>
+          <w:tcPr>
+            <w:tcW w:w="0" w:type="auto"/>
+          </w:tcPr>
+          <w:p>
+            <w:pPr>
+              <w:jc w:val="center"/>
+              <w:rPr>
+                <w:rFonts w:asciiTheme="majorBidi" w:hAnsiTheme="majorBidi" w:cstheme="majorBidi"/>
+              </w:rPr>
+            </w:pPr>
+            <w:r>
+              <w:rPr>
+                <w:rFonts w:asciiTheme="majorBidi" w:hAnsiTheme="majorBidi" w:cstheme="majorBidi"/>
+              </w:rPr>
+              <w:t>1.098</w:t>
+            </w:r>
+          </w:p>
+        </w:tc>
+      </w:tr>
+      <w:tr>
+        <w:trPr>
+          <w:jc w:val="center"/>
+        </w:trPr>
+        <w:tc>
+          <w:tcPr>
+            <w:tcW w:w="0" w:type="auto"/>
+          </w:tcPr>
+          <w:p>
+            <w:pPr>
+              <w:jc w:val="center"/>
+              <w:rPr>
+                <w:rFonts w:asciiTheme="majorBidi" w:hAnsiTheme="majorBidi" w:cstheme="majorBidi"/>
+              </w:rPr>
+            </w:pPr>
+            <w:r>
+              <w:rPr>
+                <w:rFonts w:asciiTheme="majorBidi" w:hAnsiTheme="majorBidi" w:cstheme="majorBidi"/>
+              </w:rPr>
+              <w:t>3188.045</w:t>
+            </w:r>
+          </w:p>
+        </w:tc>
+        <w:tc>
+          <w:tcPr>
+            <w:tcW w:w="0" w:type="auto"/>
+          </w:tcPr>
+          <w:p>
+            <w:pPr>
+              <w:jc w:val="center"/>
+              <w:rPr>
+                <w:rFonts w:asciiTheme="majorBidi" w:hAnsiTheme="majorBidi" w:cstheme="majorBidi"/>
+              </w:rPr>
+            </w:pPr>
+            <w:r>
+              <w:rPr>
+                <w:rFonts w:asciiTheme="majorBidi" w:hAnsiTheme="majorBidi" w:cstheme="majorBidi"/>
+              </w:rPr>
+              <w:t>1.856</w:t>
+            </w:r>
+          </w:p>
+        </w:tc>
+        <w:tc>
+          <w:tcPr>
+            <w:tcW w:w="0" w:type="auto"/>
+          </w:tcPr>
+          <w:p>
+            <w:pPr>
+              <w:jc w:val="center"/>
+              <w:rPr>
+                <w:rFonts w:asciiTheme="majorBidi" w:hAnsiTheme="majorBidi" w:cstheme="majorBidi"/>
+              </w:rPr>
+            </w:pPr>
+            <w:r>
+              <w:rPr>
+                <w:rFonts w:asciiTheme="majorBidi" w:hAnsiTheme="majorBidi" w:cstheme="majorBidi"/>
+              </w:rPr>
+              <w:t>0.946</w:t>
+            </w:r>
+          </w:p>
+        </w:tc>
+      </w:tr>
+    </w:tbl>
+    <w:p/>
+    <w:p>
+      <w:r>
+        <w:t>Note that the Richardson method i</w:t>
+      </w:r>
+      <w:r>
+        <w:t xml:space="preserve">s </w:t>
+      </w:r>
+      <w:r>
+        <w:t>diverging while Jacobi and Gauss-Seidel are converging. Moreover, as we expected, the Gauss-Seidel method converging ratio is more significant than the Jacobi method</w:t>
+      </w:r>
+      <w:r>
+        <w:t>.</w:t>
       </w:r>
     </w:p>
     <w:p>
@@ -4054,16 +6107,7 @@
           <w:rPr>
             <w:rFonts w:ascii="Cambria Math" w:eastAsiaTheme="minorEastAsia" w:hAnsi="Cambria Math"/>
           </w:rPr>
-          <m:t>=100</m:t>
-        </m:r>
-        <m:r>
-          <m:rPr>
-            <m:sty m:val="p"/>
-          </m:rPr>
-          <w:rPr>
-            <w:rFonts w:ascii="Cambria Math" w:eastAsiaTheme="minorEastAsia" w:hAnsi="Cambria Math"/>
-          </w:rPr>
-          <m:t>)</m:t>
+          <m:t>=100)</m:t>
         </m:r>
       </m:oMath>
       <w:r>
@@ -4081,6 +6125,7 @@
     </w:p>
     <w:p>
       <w:r>
+        <w:lastRenderedPageBreak/>
         <w:t xml:space="preserve">To compute the estimated error and required iteration number we turned to the book </w:t>
       </w:r>
       <m:oMath>
@@ -4477,16 +6522,7 @@
                 <w:rPr>
                   <w:rFonts w:ascii="Cambria Math" w:hAnsi="Cambria Math"/>
                 </w:rPr>
-                <m:t>1</m:t>
-              </m:r>
-              <m:r>
-                <m:rPr>
-                  <m:sty m:val="p"/>
-                </m:rPr>
-                <w:rPr>
-                  <w:rFonts w:ascii="Cambria Math" w:hAnsi="Cambria Math"/>
-                </w:rPr>
-                <m:t>-</m:t>
+                <m:t>1-</m:t>
               </m:r>
               <m:d>
                 <m:dPr>
@@ -4835,16 +6871,7 @@
                 <w:rPr>
                   <w:rFonts w:ascii="Cambria Math" w:hAnsi="Cambria Math"/>
                 </w:rPr>
-                <m:t>1</m:t>
-              </m:r>
-              <m:r>
-                <m:rPr>
-                  <m:sty m:val="p"/>
-                </m:rPr>
-                <w:rPr>
-                  <w:rFonts w:ascii="Cambria Math" w:hAnsi="Cambria Math"/>
-                </w:rPr>
-                <m:t>-</m:t>
+                <m:t>1-</m:t>
               </m:r>
               <m:d>
                 <m:dPr>
@@ -6055,15 +8082,7 @@
           <w:i/>
           <w:iCs/>
         </w:rPr>
-        <w:t>As a rule of thumb, if the condition number</w:t>
-      </w:r>
-      <w:r>
-        <w:rPr>
-          <w:rFonts w:eastAsiaTheme="minorEastAsia"/>
-          <w:i/>
-          <w:iCs/>
-        </w:rPr>
-        <w:t xml:space="preserve"> </w:t>
+        <w:t xml:space="preserve">As a rule of thumb, if the condition number </w:t>
       </w:r>
       <m:oMath>
         <m:r>
@@ -6147,15 +8166,7 @@
           <w:i/>
           <w:iCs/>
         </w:rPr>
-        <w:t xml:space="preserve"> digits</w:t>
-      </w:r>
-      <w:r>
-        <w:rPr>
-          <w:rFonts w:eastAsiaTheme="minorEastAsia"/>
-          <w:i/>
-          <w:iCs/>
-        </w:rPr>
-        <w:t xml:space="preserve"> of accuracy on top of what would be lost to the numerical method due to loss of precision from arithmetic methods</w:t>
+        <w:t xml:space="preserve"> digits of accuracy on top of what would be lost to the numerical method due to loss of precision from arithmetic methods</w:t>
       </w:r>
       <w:r>
         <w:rPr>
@@ -6290,16 +8301,7 @@
           <w:rPr>
             <w:rFonts w:ascii="Cambria Math" w:hAnsi="Cambria Math"/>
           </w:rPr>
-          <m:t>Q</m:t>
-        </m:r>
-        <m:r>
-          <m:rPr>
-            <m:sty m:val="bi"/>
-          </m:rPr>
-          <w:rPr>
-            <w:rFonts w:ascii="Cambria Math" w:hAnsi="Cambria Math"/>
-          </w:rPr>
-          <m:t>=D-</m:t>
+          <m:t>Q=D-</m:t>
         </m:r>
         <m:sSub>
           <m:sSubPr>
@@ -6390,6 +8392,7 @@
         <w:pStyle w:val="Heading2"/>
       </w:pPr>
       <w:r>
+        <w:lastRenderedPageBreak/>
         <w:t xml:space="preserve">Solve the system using k iterations and calculate </w:t>
       </w:r>
       <m:oMath>
@@ -6711,13 +8714,7 @@
             <w:rPr>
               <w:rFonts w:ascii="Cambria Math" w:hAnsi="Cambria Math"/>
             </w:rPr>
-            <m:t>=</m:t>
-          </m:r>
-          <m:r>
-            <w:rPr>
-              <w:rFonts w:ascii="Cambria Math" w:hAnsi="Cambria Math"/>
-            </w:rPr>
-            <m:t>6.137130e-16</m:t>
+            <m:t>=6.137130e-16</m:t>
           </m:r>
         </m:oMath>
       </m:oMathPara>
@@ -6752,7 +8749,6 @@
         <w:pStyle w:val="Heading2"/>
       </w:pPr>
       <w:r>
-        <w:lastRenderedPageBreak/>
         <w:t xml:space="preserve">Solving the system with the direct method implemented in Q1 and calculating the error </w:t>
       </w:r>
       <m:oMath>
@@ -7091,19 +9087,7 @@
             <w:rPr>
               <w:rFonts w:ascii="Cambria Math" w:hAnsi="Cambria Math"/>
             </w:rPr>
-            <m:t>=</m:t>
-          </m:r>
-          <m:r>
-            <w:rPr>
-              <w:rFonts w:ascii="Cambria Math" w:hAnsi="Cambria Math"/>
-            </w:rPr>
-            <m:t>4.440892e</m:t>
-          </m:r>
-          <m:r>
-            <w:rPr>
-              <w:rFonts w:ascii="Cambria Math" w:hAnsi="Cambria Math"/>
-            </w:rPr>
-            <m:t>-16</m:t>
+            <m:t>=4.440892e-16</m:t>
           </m:r>
         </m:oMath>
       </m:oMathPara>
@@ -7320,6 +9304,962 @@
     </w:p>
     <w:p>
       <w:pPr>
+        <w:pStyle w:val="Heading2"/>
+        <w:numPr>
+          <w:ilvl w:val="0"/>
+          <w:numId w:val="31"/>
+        </w:numPr>
+      </w:pPr>
+    </w:p>
+    <w:p>
+      <w:pPr>
+        <w:rPr>
+          <w:rFonts w:eastAsiaTheme="minorEastAsia"/>
+        </w:rPr>
+      </w:pPr>
+      <w:r>
+        <w:t xml:space="preserve">To find </w:t>
+      </w:r>
+      <w:r>
+        <w:t xml:space="preserve">Jacobi method </w:t>
+      </w:r>
+      <w:r>
+        <w:t xml:space="preserve">fixed </w:t>
+      </w:r>
+      <w:r>
+        <w:t xml:space="preserve">matrix </w:t>
+      </w:r>
+      <m:oMath>
+        <m:r>
+          <w:rPr>
+            <w:rFonts w:ascii="Cambria Math" w:hAnsi="Cambria Math"/>
+          </w:rPr>
+          <m:t>G</m:t>
+        </m:r>
+      </m:oMath>
+      <w:r>
+        <w:t xml:space="preserve"> and vector </w:t>
+      </w:r>
+      <m:oMath>
+        <m:r>
+          <w:rPr>
+            <w:rFonts w:ascii="Cambria Math" w:hAnsi="Cambria Math"/>
+          </w:rPr>
+          <m:t>c</m:t>
+        </m:r>
+      </m:oMath>
+      <w:r>
+        <w:t>, first</w:t>
+      </w:r>
+      <w:r>
+        <w:t xml:space="preserve"> let</w:t>
+      </w:r>
+      <w:r>
+        <w:t xml:space="preserve"> u</w:t>
+      </w:r>
+      <w:r>
+        <w:t xml:space="preserve">s define our linear system </w:t>
+      </w:r>
+      <m:oMath>
+        <m:r>
+          <w:rPr>
+            <w:rFonts w:ascii="Cambria Math" w:hAnsi="Cambria Math"/>
+          </w:rPr>
+          <m:t>Ax=b</m:t>
+        </m:r>
+      </m:oMath>
+      <w:r>
+        <w:rPr>
+          <w:rFonts w:eastAsiaTheme="minorEastAsia"/>
+        </w:rPr>
+        <w:t xml:space="preserve"> and split the </w:t>
+      </w:r>
+      <m:oMath>
+        <m:r>
+          <w:rPr>
+            <w:rFonts w:ascii="Cambria Math" w:eastAsiaTheme="minorEastAsia" w:hAnsi="Cambria Math"/>
+          </w:rPr>
+          <m:t>A</m:t>
+        </m:r>
+      </m:oMath>
+      <w:r>
+        <w:rPr>
+          <w:rFonts w:eastAsiaTheme="minorEastAsia"/>
+        </w:rPr>
+        <w:t xml:space="preserve"> matrix to </w:t>
+      </w:r>
+      <w:r>
+        <w:rPr>
+          <w:rFonts w:eastAsiaTheme="minorEastAsia"/>
+        </w:rPr>
+        <w:t>diagonal</w:t>
+      </w:r>
+      <w:r>
+        <w:rPr>
+          <w:rFonts w:eastAsiaTheme="minorEastAsia"/>
+        </w:rPr>
+        <w:t xml:space="preserve">, </w:t>
+      </w:r>
+      <w:r>
+        <w:rPr>
+          <w:rFonts w:eastAsiaTheme="minorEastAsia"/>
+        </w:rPr>
+        <w:t xml:space="preserve">lower, and upper triangular matrices </w:t>
+      </w:r>
+    </w:p>
+    <w:p>
+      <w:pPr>
+        <w:rPr>
+          <w:rFonts w:eastAsiaTheme="minorEastAsia"/>
+        </w:rPr>
+      </w:pPr>
+      <m:oMathPara>
+        <m:oMath>
+          <m:r>
+            <w:rPr>
+              <w:rFonts w:ascii="Cambria Math" w:hAnsi="Cambria Math"/>
+            </w:rPr>
+            <m:t>A</m:t>
+          </m:r>
+          <m:r>
+            <w:rPr>
+              <w:rFonts w:ascii="Cambria Math" w:hAnsi="Cambria Math"/>
+            </w:rPr>
+            <m:t>=</m:t>
+          </m:r>
+          <m:r>
+            <w:rPr>
+              <w:rFonts w:ascii="Cambria Math" w:hAnsi="Cambria Math"/>
+            </w:rPr>
+            <m:t>D-L-U</m:t>
+          </m:r>
+          <m:r>
+            <w:rPr>
+              <w:rFonts w:ascii="Cambria Math" w:eastAsiaTheme="minorEastAsia" w:hAnsi="Cambria Math"/>
+            </w:rPr>
+            <m:t>→</m:t>
+          </m:r>
+          <m:d>
+            <m:dPr>
+              <m:ctrlPr>
+                <w:rPr>
+                  <w:rFonts w:ascii="Cambria Math" w:eastAsiaTheme="minorEastAsia" w:hAnsi="Cambria Math"/>
+                  <w:i/>
+                </w:rPr>
+              </m:ctrlPr>
+            </m:dPr>
+            <m:e>
+              <m:r>
+                <w:rPr>
+                  <w:rFonts w:ascii="Cambria Math" w:eastAsiaTheme="minorEastAsia" w:hAnsi="Cambria Math"/>
+                </w:rPr>
+                <m:t>D-L-U</m:t>
+              </m:r>
+            </m:e>
+          </m:d>
+          <m:r>
+            <w:rPr>
+              <w:rFonts w:ascii="Cambria Math" w:eastAsiaTheme="minorEastAsia" w:hAnsi="Cambria Math"/>
+            </w:rPr>
+            <m:t>x=b→Dx=</m:t>
+          </m:r>
+          <m:d>
+            <m:dPr>
+              <m:ctrlPr>
+                <w:rPr>
+                  <w:rFonts w:ascii="Cambria Math" w:eastAsiaTheme="minorEastAsia" w:hAnsi="Cambria Math"/>
+                  <w:i/>
+                </w:rPr>
+              </m:ctrlPr>
+            </m:dPr>
+            <m:e>
+              <m:r>
+                <w:rPr>
+                  <w:rFonts w:ascii="Cambria Math" w:eastAsiaTheme="minorEastAsia" w:hAnsi="Cambria Math"/>
+                </w:rPr>
+                <m:t>L+U</m:t>
+              </m:r>
+            </m:e>
+          </m:d>
+          <m:r>
+            <w:rPr>
+              <w:rFonts w:ascii="Cambria Math" w:eastAsiaTheme="minorEastAsia" w:hAnsi="Cambria Math"/>
+            </w:rPr>
+            <m:t>x</m:t>
+          </m:r>
+          <m:r>
+            <w:rPr>
+              <w:rFonts w:ascii="Cambria Math" w:eastAsiaTheme="minorEastAsia" w:hAnsi="Cambria Math"/>
+            </w:rPr>
+            <m:t>+b</m:t>
+          </m:r>
+        </m:oMath>
+      </m:oMathPara>
+    </w:p>
+    <w:p>
+      <w:pPr>
+        <w:rPr>
+          <w:rFonts w:eastAsiaTheme="minorEastAsia"/>
+        </w:rPr>
+      </w:pPr>
+      <w:r>
+        <w:rPr>
+          <w:rFonts w:eastAsiaTheme="minorEastAsia"/>
+        </w:rPr>
+        <w:t xml:space="preserve">Then we can multiply the system by </w:t>
+      </w:r>
+      <m:oMath>
+        <m:sSup>
+          <m:sSupPr>
+            <m:ctrlPr>
+              <w:rPr>
+                <w:rFonts w:ascii="Cambria Math" w:eastAsiaTheme="minorEastAsia" w:hAnsi="Cambria Math"/>
+                <w:i/>
+              </w:rPr>
+            </m:ctrlPr>
+          </m:sSupPr>
+          <m:e>
+            <m:r>
+              <w:rPr>
+                <w:rFonts w:ascii="Cambria Math" w:eastAsiaTheme="minorEastAsia" w:hAnsi="Cambria Math"/>
+              </w:rPr>
+              <m:t>D</m:t>
+            </m:r>
+          </m:e>
+          <m:sup>
+            <m:r>
+              <w:rPr>
+                <w:rFonts w:ascii="Cambria Math" w:eastAsiaTheme="minorEastAsia" w:hAnsi="Cambria Math"/>
+              </w:rPr>
+              <m:t>-1</m:t>
+            </m:r>
+          </m:sup>
+        </m:sSup>
+      </m:oMath>
+      <w:r>
+        <w:rPr>
+          <w:rFonts w:eastAsiaTheme="minorEastAsia"/>
+        </w:rPr>
+        <w:t xml:space="preserve"> and ge</w:t>
+      </w:r>
+      <w:r>
+        <w:rPr>
+          <w:rFonts w:eastAsiaTheme="minorEastAsia"/>
+        </w:rPr>
+        <w:t xml:space="preserve">t the following </w:t>
+      </w:r>
+      <w:r>
+        <w:rPr>
+          <w:rFonts w:eastAsiaTheme="minorEastAsia"/>
+        </w:rPr>
+        <w:t>equation</w:t>
+      </w:r>
+    </w:p>
+    <w:p>
+      <w:pPr>
+        <w:rPr>
+          <w:rFonts w:eastAsiaTheme="minorEastAsia"/>
+        </w:rPr>
+      </w:pPr>
+      <m:oMathPara>
+        <m:oMath>
+          <m:r>
+            <w:rPr>
+              <w:rFonts w:ascii="Cambria Math" w:eastAsiaTheme="minorEastAsia" w:hAnsi="Cambria Math"/>
+            </w:rPr>
+            <m:t>x=</m:t>
+          </m:r>
+          <m:sSup>
+            <m:sSupPr>
+              <m:ctrlPr>
+                <w:rPr>
+                  <w:rFonts w:ascii="Cambria Math" w:eastAsiaTheme="minorEastAsia" w:hAnsi="Cambria Math"/>
+                  <w:i/>
+                </w:rPr>
+              </m:ctrlPr>
+            </m:sSupPr>
+            <m:e>
+              <m:r>
+                <w:rPr>
+                  <w:rFonts w:ascii="Cambria Math" w:eastAsiaTheme="minorEastAsia" w:hAnsi="Cambria Math"/>
+                </w:rPr>
+                <m:t>D</m:t>
+              </m:r>
+            </m:e>
+            <m:sup>
+              <m:r>
+                <w:rPr>
+                  <w:rFonts w:ascii="Cambria Math" w:eastAsiaTheme="minorEastAsia" w:hAnsi="Cambria Math"/>
+                </w:rPr>
+                <m:t>-1</m:t>
+              </m:r>
+            </m:sup>
+          </m:sSup>
+          <m:d>
+            <m:dPr>
+              <m:ctrlPr>
+                <w:rPr>
+                  <w:rFonts w:ascii="Cambria Math" w:eastAsiaTheme="minorEastAsia" w:hAnsi="Cambria Math"/>
+                  <w:i/>
+                </w:rPr>
+              </m:ctrlPr>
+            </m:dPr>
+            <m:e>
+              <m:r>
+                <w:rPr>
+                  <w:rFonts w:ascii="Cambria Math" w:eastAsiaTheme="minorEastAsia" w:hAnsi="Cambria Math"/>
+                </w:rPr>
+                <m:t>L+U</m:t>
+              </m:r>
+            </m:e>
+          </m:d>
+          <m:r>
+            <w:rPr>
+              <w:rFonts w:ascii="Cambria Math" w:eastAsiaTheme="minorEastAsia" w:hAnsi="Cambria Math"/>
+            </w:rPr>
+            <m:t>x+</m:t>
+          </m:r>
+          <m:sSup>
+            <m:sSupPr>
+              <m:ctrlPr>
+                <w:rPr>
+                  <w:rFonts w:ascii="Cambria Math" w:eastAsiaTheme="minorEastAsia" w:hAnsi="Cambria Math"/>
+                  <w:i/>
+                </w:rPr>
+              </m:ctrlPr>
+            </m:sSupPr>
+            <m:e>
+              <m:r>
+                <w:rPr>
+                  <w:rFonts w:ascii="Cambria Math" w:eastAsiaTheme="minorEastAsia" w:hAnsi="Cambria Math"/>
+                </w:rPr>
+                <m:t>D</m:t>
+              </m:r>
+            </m:e>
+            <m:sup>
+              <m:r>
+                <w:rPr>
+                  <w:rFonts w:ascii="Cambria Math" w:eastAsiaTheme="minorEastAsia" w:hAnsi="Cambria Math"/>
+                </w:rPr>
+                <m:t>-1</m:t>
+              </m:r>
+            </m:sup>
+          </m:sSup>
+          <m:r>
+            <w:rPr>
+              <w:rFonts w:ascii="Cambria Math" w:eastAsiaTheme="minorEastAsia" w:hAnsi="Cambria Math"/>
+            </w:rPr>
+            <m:t>b</m:t>
+          </m:r>
+        </m:oMath>
+      </m:oMathPara>
+    </w:p>
+    <w:p>
+      <w:pPr>
+        <w:rPr>
+          <w:rFonts w:eastAsiaTheme="minorEastAsia"/>
+        </w:rPr>
+      </w:pPr>
+      <w:r>
+        <w:rPr>
+          <w:rFonts w:eastAsiaTheme="minorEastAsia"/>
+        </w:rPr>
+        <w:t>and by writ</w:t>
+      </w:r>
+      <w:r>
+        <w:rPr>
+          <w:rFonts w:eastAsiaTheme="minorEastAsia"/>
+        </w:rPr>
+        <w:t>ing</w:t>
+      </w:r>
+      <w:r>
+        <w:rPr>
+          <w:rFonts w:eastAsiaTheme="minorEastAsia"/>
+        </w:rPr>
+        <w:t xml:space="preserve"> it as a</w:t>
+      </w:r>
+      <w:r>
+        <w:rPr>
+          <w:rFonts w:eastAsiaTheme="minorEastAsia"/>
+        </w:rPr>
+        <w:t>n</w:t>
+      </w:r>
+      <w:r>
+        <w:rPr>
+          <w:rFonts w:eastAsiaTheme="minorEastAsia"/>
+        </w:rPr>
+        <w:t xml:space="preserve"> </w:t>
+      </w:r>
+      <w:r>
+        <w:rPr>
+          <w:rFonts w:eastAsiaTheme="minorEastAsia"/>
+        </w:rPr>
+        <w:t>iterative</w:t>
+      </w:r>
+      <w:r>
+        <w:rPr>
+          <w:rFonts w:eastAsiaTheme="minorEastAsia"/>
+        </w:rPr>
+        <w:t xml:space="preserve"> technique</w:t>
+      </w:r>
+    </w:p>
+    <w:p>
+      <w:pPr>
+        <w:rPr>
+          <w:rFonts w:eastAsiaTheme="minorEastAsia"/>
+        </w:rPr>
+      </w:pPr>
+      <m:oMathPara>
+        <m:oMath>
+          <m:sSub>
+            <m:sSubPr>
+              <m:ctrlPr>
+                <w:rPr>
+                  <w:rFonts w:ascii="Cambria Math" w:eastAsiaTheme="minorEastAsia" w:hAnsi="Cambria Math"/>
+                  <w:i/>
+                </w:rPr>
+              </m:ctrlPr>
+            </m:sSubPr>
+            <m:e>
+              <m:r>
+                <w:rPr>
+                  <w:rFonts w:ascii="Cambria Math" w:eastAsiaTheme="minorEastAsia" w:hAnsi="Cambria Math"/>
+                </w:rPr>
+                <m:t>x</m:t>
+              </m:r>
+            </m:e>
+            <m:sub>
+              <m:r>
+                <w:rPr>
+                  <w:rFonts w:ascii="Cambria Math" w:eastAsiaTheme="minorEastAsia" w:hAnsi="Cambria Math"/>
+                </w:rPr>
+                <m:t>k+1</m:t>
+              </m:r>
+            </m:sub>
+          </m:sSub>
+          <m:r>
+            <w:rPr>
+              <w:rFonts w:ascii="Cambria Math" w:eastAsiaTheme="minorEastAsia" w:hAnsi="Cambria Math"/>
+            </w:rPr>
+            <m:t>=</m:t>
+          </m:r>
+          <m:sSup>
+            <m:sSupPr>
+              <m:ctrlPr>
+                <w:rPr>
+                  <w:rFonts w:ascii="Cambria Math" w:eastAsiaTheme="minorEastAsia" w:hAnsi="Cambria Math"/>
+                  <w:i/>
+                </w:rPr>
+              </m:ctrlPr>
+            </m:sSupPr>
+            <m:e>
+              <m:r>
+                <w:rPr>
+                  <w:rFonts w:ascii="Cambria Math" w:eastAsiaTheme="minorEastAsia" w:hAnsi="Cambria Math"/>
+                </w:rPr>
+                <m:t>D</m:t>
+              </m:r>
+            </m:e>
+            <m:sup>
+              <m:r>
+                <w:rPr>
+                  <w:rFonts w:ascii="Cambria Math" w:eastAsiaTheme="minorEastAsia" w:hAnsi="Cambria Math"/>
+                </w:rPr>
+                <m:t>-1</m:t>
+              </m:r>
+            </m:sup>
+          </m:sSup>
+          <m:d>
+            <m:dPr>
+              <m:ctrlPr>
+                <w:rPr>
+                  <w:rFonts w:ascii="Cambria Math" w:eastAsiaTheme="minorEastAsia" w:hAnsi="Cambria Math"/>
+                  <w:i/>
+                </w:rPr>
+              </m:ctrlPr>
+            </m:dPr>
+            <m:e>
+              <m:r>
+                <w:rPr>
+                  <w:rFonts w:ascii="Cambria Math" w:eastAsiaTheme="minorEastAsia" w:hAnsi="Cambria Math"/>
+                </w:rPr>
+                <m:t>L+U</m:t>
+              </m:r>
+            </m:e>
+          </m:d>
+          <m:sSub>
+            <m:sSubPr>
+              <m:ctrlPr>
+                <w:rPr>
+                  <w:rFonts w:ascii="Cambria Math" w:eastAsiaTheme="minorEastAsia" w:hAnsi="Cambria Math"/>
+                  <w:i/>
+                </w:rPr>
+              </m:ctrlPr>
+            </m:sSubPr>
+            <m:e>
+              <m:r>
+                <w:rPr>
+                  <w:rFonts w:ascii="Cambria Math" w:eastAsiaTheme="minorEastAsia" w:hAnsi="Cambria Math"/>
+                </w:rPr>
+                <m:t>x</m:t>
+              </m:r>
+            </m:e>
+            <m:sub>
+              <m:r>
+                <w:rPr>
+                  <w:rFonts w:ascii="Cambria Math" w:eastAsiaTheme="minorEastAsia" w:hAnsi="Cambria Math"/>
+                </w:rPr>
+                <m:t>k</m:t>
+              </m:r>
+            </m:sub>
+          </m:sSub>
+          <m:r>
+            <w:rPr>
+              <w:rFonts w:ascii="Cambria Math" w:eastAsiaTheme="minorEastAsia" w:hAnsi="Cambria Math"/>
+            </w:rPr>
+            <m:t>+</m:t>
+          </m:r>
+          <m:sSup>
+            <m:sSupPr>
+              <m:ctrlPr>
+                <w:rPr>
+                  <w:rFonts w:ascii="Cambria Math" w:eastAsiaTheme="minorEastAsia" w:hAnsi="Cambria Math"/>
+                  <w:i/>
+                </w:rPr>
+              </m:ctrlPr>
+            </m:sSupPr>
+            <m:e>
+              <m:r>
+                <w:rPr>
+                  <w:rFonts w:ascii="Cambria Math" w:eastAsiaTheme="minorEastAsia" w:hAnsi="Cambria Math"/>
+                </w:rPr>
+                <m:t>D</m:t>
+              </m:r>
+            </m:e>
+            <m:sup>
+              <m:r>
+                <w:rPr>
+                  <w:rFonts w:ascii="Cambria Math" w:eastAsiaTheme="minorEastAsia" w:hAnsi="Cambria Math"/>
+                </w:rPr>
+                <m:t>-1</m:t>
+              </m:r>
+            </m:sup>
+          </m:sSup>
+          <m:r>
+            <w:rPr>
+              <w:rFonts w:ascii="Cambria Math" w:eastAsiaTheme="minorEastAsia" w:hAnsi="Cambria Math"/>
+            </w:rPr>
+            <m:t>b</m:t>
+          </m:r>
+          <m:r>
+            <w:rPr>
+              <w:rFonts w:ascii="Cambria Math" w:eastAsiaTheme="minorEastAsia" w:hAnsi="Cambria Math"/>
+            </w:rPr>
+            <m:t>=G</m:t>
+          </m:r>
+          <m:sSub>
+            <m:sSubPr>
+              <m:ctrlPr>
+                <w:rPr>
+                  <w:rFonts w:ascii="Cambria Math" w:eastAsiaTheme="minorEastAsia" w:hAnsi="Cambria Math"/>
+                  <w:i/>
+                </w:rPr>
+              </m:ctrlPr>
+            </m:sSubPr>
+            <m:e>
+              <m:r>
+                <w:rPr>
+                  <w:rFonts w:ascii="Cambria Math" w:eastAsiaTheme="minorEastAsia" w:hAnsi="Cambria Math"/>
+                </w:rPr>
+                <m:t>x</m:t>
+              </m:r>
+            </m:e>
+            <m:sub>
+              <m:r>
+                <w:rPr>
+                  <w:rFonts w:ascii="Cambria Math" w:eastAsiaTheme="minorEastAsia" w:hAnsi="Cambria Math"/>
+                </w:rPr>
+                <m:t>k</m:t>
+              </m:r>
+            </m:sub>
+          </m:sSub>
+          <m:r>
+            <w:rPr>
+              <w:rFonts w:ascii="Cambria Math" w:eastAsiaTheme="minorEastAsia" w:hAnsi="Cambria Math"/>
+            </w:rPr>
+            <m:t>+b</m:t>
+          </m:r>
+        </m:oMath>
+      </m:oMathPara>
+    </w:p>
+    <w:p>
+      <w:pPr>
+        <w:rPr>
+          <w:rFonts w:eastAsiaTheme="minorEastAsia"/>
+        </w:rPr>
+      </w:pPr>
+      <w:r>
+        <w:rPr>
+          <w:rFonts w:eastAsiaTheme="minorEastAsia"/>
+        </w:rPr>
+        <w:t xml:space="preserve">All in </w:t>
+      </w:r>
+      <w:proofErr w:type="gramStart"/>
+      <w:r>
+        <w:rPr>
+          <w:rFonts w:eastAsiaTheme="minorEastAsia"/>
+        </w:rPr>
+        <w:t>all</w:t>
+      </w:r>
+      <w:proofErr w:type="gramEnd"/>
+      <w:r>
+        <w:rPr>
+          <w:rFonts w:eastAsiaTheme="minorEastAsia"/>
+        </w:rPr>
+        <w:t>…</w:t>
+      </w:r>
+    </w:p>
+    <w:p>
+      <w:pPr>
+        <w:rPr>
+          <w:rFonts w:eastAsiaTheme="minorEastAsia"/>
+        </w:rPr>
+      </w:pPr>
+      <m:oMathPara>
+        <m:oMath>
+          <m:r>
+            <w:rPr>
+              <w:rFonts w:ascii="Cambria Math" w:eastAsiaTheme="minorEastAsia" w:hAnsi="Cambria Math"/>
+            </w:rPr>
+            <m:t>G=</m:t>
+          </m:r>
+          <m:sSup>
+            <m:sSupPr>
+              <m:ctrlPr>
+                <w:rPr>
+                  <w:rFonts w:ascii="Cambria Math" w:eastAsiaTheme="minorEastAsia" w:hAnsi="Cambria Math"/>
+                  <w:i/>
+                </w:rPr>
+              </m:ctrlPr>
+            </m:sSupPr>
+            <m:e>
+              <m:r>
+                <w:rPr>
+                  <w:rFonts w:ascii="Cambria Math" w:eastAsiaTheme="minorEastAsia" w:hAnsi="Cambria Math"/>
+                </w:rPr>
+                <m:t>D</m:t>
+              </m:r>
+            </m:e>
+            <m:sup>
+              <m:r>
+                <w:rPr>
+                  <w:rFonts w:ascii="Cambria Math" w:eastAsiaTheme="minorEastAsia" w:hAnsi="Cambria Math"/>
+                </w:rPr>
+                <m:t>-1</m:t>
+              </m:r>
+            </m:sup>
+          </m:sSup>
+          <m:d>
+            <m:dPr>
+              <m:ctrlPr>
+                <w:rPr>
+                  <w:rFonts w:ascii="Cambria Math" w:eastAsiaTheme="minorEastAsia" w:hAnsi="Cambria Math"/>
+                  <w:i/>
+                </w:rPr>
+              </m:ctrlPr>
+            </m:dPr>
+            <m:e>
+              <m:r>
+                <w:rPr>
+                  <w:rFonts w:ascii="Cambria Math" w:eastAsiaTheme="minorEastAsia" w:hAnsi="Cambria Math"/>
+                </w:rPr>
+                <m:t>L+U</m:t>
+              </m:r>
+            </m:e>
+          </m:d>
+          <m:r>
+            <w:rPr>
+              <w:rFonts w:ascii="Cambria Math" w:eastAsiaTheme="minorEastAsia" w:hAnsi="Cambria Math"/>
+            </w:rPr>
+            <m:t xml:space="preserve">, c= </m:t>
+          </m:r>
+          <m:sSup>
+            <m:sSupPr>
+              <m:ctrlPr>
+                <w:rPr>
+                  <w:rFonts w:ascii="Cambria Math" w:eastAsiaTheme="minorEastAsia" w:hAnsi="Cambria Math"/>
+                  <w:i/>
+                </w:rPr>
+              </m:ctrlPr>
+            </m:sSupPr>
+            <m:e>
+              <m:r>
+                <w:rPr>
+                  <w:rFonts w:ascii="Cambria Math" w:eastAsiaTheme="minorEastAsia" w:hAnsi="Cambria Math"/>
+                </w:rPr>
+                <m:t>D</m:t>
+              </m:r>
+            </m:e>
+            <m:sup>
+              <m:r>
+                <w:rPr>
+                  <w:rFonts w:ascii="Cambria Math" w:eastAsiaTheme="minorEastAsia" w:hAnsi="Cambria Math"/>
+                </w:rPr>
+                <m:t>-1</m:t>
+              </m:r>
+            </m:sup>
+          </m:sSup>
+          <m:r>
+            <w:rPr>
+              <w:rFonts w:ascii="Cambria Math" w:eastAsiaTheme="minorEastAsia" w:hAnsi="Cambria Math"/>
+            </w:rPr>
+            <m:t>b</m:t>
+          </m:r>
+        </m:oMath>
+      </m:oMathPara>
+    </w:p>
+    <w:p>
+      <w:pPr>
+        <w:pStyle w:val="Heading2"/>
+        <w:numPr>
+          <w:ilvl w:val="0"/>
+          <w:numId w:val="31"/>
+        </w:numPr>
+        <w:rPr>
+          <w:rFonts w:eastAsiaTheme="minorEastAsia"/>
+        </w:rPr>
+      </w:pPr>
+    </w:p>
+    <w:p>
+      <w:r>
+        <w:t xml:space="preserve">The estimation </w:t>
+      </w:r>
+      <w:r>
+        <w:t xml:space="preserve">of </w:t>
+      </w:r>
+      <w:r>
+        <w:t>how many</w:t>
+      </w:r>
+      <w:r>
+        <w:t xml:space="preserve"> iterations are needed to solve a system with the required </w:t>
+      </w:r>
+      <w:proofErr w:type="gramStart"/>
+      <w:r>
+        <w:t>accuracy</w:t>
+      </w:r>
+      <w:r>
+        <w:t>..</w:t>
+      </w:r>
+      <w:proofErr w:type="gramEnd"/>
+    </w:p>
+    <w:p>
+      <w:pPr>
+        <w:jc w:val="center"/>
+      </w:pPr>
+      <w:r>
+        <w:rPr>
+          <w:noProof/>
+        </w:rPr>
+        <w:drawing>
+          <wp:inline distT="0" distB="0" distL="0" distR="0" wp14:anchorId="340FA8ED" wp14:editId="44D0D70B">
+            <wp:extent cx="3240000" cy="2430195"/>
+            <wp:effectExtent l="0" t="0" r="0" b="0"/>
+            <wp:docPr id="4" name="Picture 4"/>
+            <wp:cNvGraphicFramePr>
+              <a:graphicFrameLocks xmlns:a="http://schemas.openxmlformats.org/drawingml/2006/main" noChangeAspect="1"/>
+            </wp:cNvGraphicFramePr>
+            <a:graphic xmlns:a="http://schemas.openxmlformats.org/drawingml/2006/main">
+              <a:graphicData uri="http://schemas.openxmlformats.org/drawingml/2006/picture">
+                <pic:pic xmlns:pic="http://schemas.openxmlformats.org/drawingml/2006/picture">
+                  <pic:nvPicPr>
+                    <pic:cNvPr id="0" name="Picture 3"/>
+                    <pic:cNvPicPr>
+                      <a:picLocks noChangeAspect="1" noChangeArrowheads="1"/>
+                    </pic:cNvPicPr>
+                  </pic:nvPicPr>
+                  <pic:blipFill>
+                    <a:blip r:embed="rId9">
+                      <a:extLst>
+                        <a:ext uri="{28A0092B-C50C-407E-A947-70E740481C1C}">
+                          <a14:useLocalDpi xmlns:a14="http://schemas.microsoft.com/office/drawing/2010/main" val="0"/>
+                        </a:ext>
+                      </a:extLst>
+                    </a:blip>
+                    <a:srcRect/>
+                    <a:stretch>
+                      <a:fillRect/>
+                    </a:stretch>
+                  </pic:blipFill>
+                  <pic:spPr bwMode="auto">
+                    <a:xfrm>
+                      <a:off x="0" y="0"/>
+                      <a:ext cx="3240000" cy="2430195"/>
+                    </a:xfrm>
+                    <a:prstGeom prst="rect">
+                      <a:avLst/>
+                    </a:prstGeom>
+                    <a:noFill/>
+                    <a:ln>
+                      <a:noFill/>
+                    </a:ln>
+                  </pic:spPr>
+                </pic:pic>
+              </a:graphicData>
+            </a:graphic>
+          </wp:inline>
+        </w:drawing>
+      </w:r>
+    </w:p>
+    <w:p>
+      <w:pPr>
+        <w:pStyle w:val="Heading2"/>
+        <w:numPr>
+          <w:ilvl w:val="0"/>
+          <w:numId w:val="31"/>
+        </w:numPr>
+      </w:pPr>
+    </w:p>
+    <w:p>
+      <w:r>
+        <w:t xml:space="preserve">As we see in the following graph </w:t>
+      </w:r>
+    </w:p>
+    <w:p>
+      <w:pPr>
+        <w:jc w:val="center"/>
+      </w:pPr>
+      <w:r>
+        <w:rPr>
+          <w:noProof/>
+        </w:rPr>
+        <w:drawing>
+          <wp:inline distT="0" distB="0" distL="0" distR="0" wp14:anchorId="59A5B8C2" wp14:editId="7E816C05">
+            <wp:extent cx="3240000" cy="2430195"/>
+            <wp:effectExtent l="0" t="0" r="0" b="8255"/>
+            <wp:docPr id="5" name="Picture 5"/>
+            <wp:cNvGraphicFramePr>
+              <a:graphicFrameLocks xmlns:a="http://schemas.openxmlformats.org/drawingml/2006/main" noChangeAspect="1"/>
+            </wp:cNvGraphicFramePr>
+            <a:graphic xmlns:a="http://schemas.openxmlformats.org/drawingml/2006/main">
+              <a:graphicData uri="http://schemas.openxmlformats.org/drawingml/2006/picture">
+                <pic:pic xmlns:pic="http://schemas.openxmlformats.org/drawingml/2006/picture">
+                  <pic:nvPicPr>
+                    <pic:cNvPr id="0" name="Picture 4"/>
+                    <pic:cNvPicPr>
+                      <a:picLocks noChangeAspect="1" noChangeArrowheads="1"/>
+                    </pic:cNvPicPr>
+                  </pic:nvPicPr>
+                  <pic:blipFill>
+                    <a:blip r:embed="rId10">
+                      <a:extLst>
+                        <a:ext uri="{28A0092B-C50C-407E-A947-70E740481C1C}">
+                          <a14:useLocalDpi xmlns:a14="http://schemas.microsoft.com/office/drawing/2010/main" val="0"/>
+                        </a:ext>
+                      </a:extLst>
+                    </a:blip>
+                    <a:srcRect/>
+                    <a:stretch>
+                      <a:fillRect/>
+                    </a:stretch>
+                  </pic:blipFill>
+                  <pic:spPr bwMode="auto">
+                    <a:xfrm>
+                      <a:off x="0" y="0"/>
+                      <a:ext cx="3240000" cy="2430195"/>
+                    </a:xfrm>
+                    <a:prstGeom prst="rect">
+                      <a:avLst/>
+                    </a:prstGeom>
+                    <a:noFill/>
+                    <a:ln>
+                      <a:noFill/>
+                    </a:ln>
+                  </pic:spPr>
+                </pic:pic>
+              </a:graphicData>
+            </a:graphic>
+          </wp:inline>
+        </w:drawing>
+      </w:r>
+    </w:p>
+    <w:p>
+      <w:pPr>
+        <w:rPr>
+          <w:rFonts w:hint="cs"/>
+          <w:rtl/>
+        </w:rPr>
+      </w:pPr>
+      <w:r>
+        <w:t xml:space="preserve">The upper limit is very rough and significantly far from the actual error value. </w:t>
+      </w:r>
+      <w:proofErr w:type="spellStart"/>
+      <w:r>
+        <w:t>Unforthently</w:t>
+      </w:r>
+      <w:proofErr w:type="spellEnd"/>
+      <w:r>
+        <w:t>, the scale of the results is</w:t>
+      </w:r>
+      <w:r>
+        <w:t xml:space="preserve"> </w:t>
+      </w:r>
+      <m:oMath>
+        <m:sSup>
+          <m:sSupPr>
+            <m:ctrlPr>
+              <w:rPr>
+                <w:rFonts w:ascii="Cambria Math" w:hAnsi="Cambria Math"/>
+                <w:i/>
+              </w:rPr>
+            </m:ctrlPr>
+          </m:sSupPr>
+          <m:e>
+            <m:r>
+              <w:rPr>
+                <w:rFonts w:ascii="Cambria Math" w:hAnsi="Cambria Math"/>
+              </w:rPr>
+              <m:t>10</m:t>
+            </m:r>
+          </m:e>
+          <m:sup>
+            <m:r>
+              <w:rPr>
+                <w:rFonts w:ascii="Cambria Math" w:hAnsi="Cambria Math"/>
+              </w:rPr>
+              <m:t>-16</m:t>
+            </m:r>
+          </m:sup>
+        </m:sSup>
+      </m:oMath>
+      <w:r>
+        <w:rPr>
+          <w:rFonts w:eastAsiaTheme="minorEastAsia"/>
+        </w:rPr>
+        <w:t xml:space="preserve"> </w:t>
+      </w:r>
+      <w:r>
+        <w:rPr>
+          <w:rFonts w:eastAsiaTheme="minorEastAsia"/>
+        </w:rPr>
+        <w:t xml:space="preserve">which is the maximum digits precision of Matlab (without VPA). </w:t>
+      </w:r>
+      <w:proofErr w:type="gramStart"/>
+      <w:r>
+        <w:rPr>
+          <w:rFonts w:eastAsiaTheme="minorEastAsia"/>
+        </w:rPr>
+        <w:t>Therefore</w:t>
+      </w:r>
+      <w:proofErr w:type="gramEnd"/>
+      <w:r>
+        <w:rPr>
+          <w:rFonts w:eastAsiaTheme="minorEastAsia"/>
+        </w:rPr>
+        <w:t xml:space="preserve"> we can only be sure that the accuracy is much better than the limit.</w:t>
+      </w:r>
+    </w:p>
+    <w:p>
+      <w:pPr>
         <w:pStyle w:val="Heading1"/>
       </w:pPr>
       <w:r>
@@ -8026,6 +10966,92 @@
     </w:lvl>
   </w:abstractNum>
   <w:abstractNum w:abstractNumId="6" w15:restartNumberingAfterBreak="0">
+    <w:nsid w:val="282C66DF"/>
+    <w:multiLevelType w:val="hybridMultilevel"/>
+    <w:tmpl w:val="8580E200"/>
+    <w:lvl w:ilvl="0" w:tplc="2000000F">
+      <w:start w:val="1"/>
+      <w:numFmt w:val="decimal"/>
+      <w:lvlText w:val="%1."/>
+      <w:lvlJc w:val="left"/>
+      <w:pPr>
+        <w:ind w:left="360" w:hanging="360"/>
+      </w:pPr>
+    </w:lvl>
+    <w:lvl w:ilvl="1" w:tplc="20000019" w:tentative="1">
+      <w:start w:val="1"/>
+      <w:numFmt w:val="lowerLetter"/>
+      <w:lvlText w:val="%2."/>
+      <w:lvlJc w:val="left"/>
+      <w:pPr>
+        <w:ind w:left="1080" w:hanging="360"/>
+      </w:pPr>
+    </w:lvl>
+    <w:lvl w:ilvl="2" w:tplc="2000001B" w:tentative="1">
+      <w:start w:val="1"/>
+      <w:numFmt w:val="lowerRoman"/>
+      <w:lvlText w:val="%3."/>
+      <w:lvlJc w:val="right"/>
+      <w:pPr>
+        <w:ind w:left="1800" w:hanging="180"/>
+      </w:pPr>
+    </w:lvl>
+    <w:lvl w:ilvl="3" w:tplc="2000000F" w:tentative="1">
+      <w:start w:val="1"/>
+      <w:numFmt w:val="decimal"/>
+      <w:lvlText w:val="%4."/>
+      <w:lvlJc w:val="left"/>
+      <w:pPr>
+        <w:ind w:left="2520" w:hanging="360"/>
+      </w:pPr>
+    </w:lvl>
+    <w:lvl w:ilvl="4" w:tplc="20000019" w:tentative="1">
+      <w:start w:val="1"/>
+      <w:numFmt w:val="lowerLetter"/>
+      <w:lvlText w:val="%5."/>
+      <w:lvlJc w:val="left"/>
+      <w:pPr>
+        <w:ind w:left="3240" w:hanging="360"/>
+      </w:pPr>
+    </w:lvl>
+    <w:lvl w:ilvl="5" w:tplc="2000001B" w:tentative="1">
+      <w:start w:val="1"/>
+      <w:numFmt w:val="lowerRoman"/>
+      <w:lvlText w:val="%6."/>
+      <w:lvlJc w:val="right"/>
+      <w:pPr>
+        <w:ind w:left="3960" w:hanging="180"/>
+      </w:pPr>
+    </w:lvl>
+    <w:lvl w:ilvl="6" w:tplc="2000000F" w:tentative="1">
+      <w:start w:val="1"/>
+      <w:numFmt w:val="decimal"/>
+      <w:lvlText w:val="%7."/>
+      <w:lvlJc w:val="left"/>
+      <w:pPr>
+        <w:ind w:left="4680" w:hanging="360"/>
+      </w:pPr>
+    </w:lvl>
+    <w:lvl w:ilvl="7" w:tplc="20000019" w:tentative="1">
+      <w:start w:val="1"/>
+      <w:numFmt w:val="lowerLetter"/>
+      <w:lvlText w:val="%8."/>
+      <w:lvlJc w:val="left"/>
+      <w:pPr>
+        <w:ind w:left="5400" w:hanging="360"/>
+      </w:pPr>
+    </w:lvl>
+    <w:lvl w:ilvl="8" w:tplc="2000001B" w:tentative="1">
+      <w:start w:val="1"/>
+      <w:numFmt w:val="lowerRoman"/>
+      <w:lvlText w:val="%9."/>
+      <w:lvlJc w:val="right"/>
+      <w:pPr>
+        <w:ind w:left="6120" w:hanging="180"/>
+      </w:pPr>
+    </w:lvl>
+  </w:abstractNum>
+  <w:abstractNum w:abstractNumId="7" w15:restartNumberingAfterBreak="0">
     <w:nsid w:val="2DDC1729"/>
     <w:multiLevelType w:val="hybridMultilevel"/>
     <w:tmpl w:val="2C14523E"/>
@@ -8138,7 +11164,93 @@
       </w:rPr>
     </w:lvl>
   </w:abstractNum>
-  <w:abstractNum w:abstractNumId="7" w15:restartNumberingAfterBreak="0">
+  <w:abstractNum w:abstractNumId="8" w15:restartNumberingAfterBreak="0">
+    <w:nsid w:val="2EB16699"/>
+    <w:multiLevelType w:val="hybridMultilevel"/>
+    <w:tmpl w:val="8580E200"/>
+    <w:lvl w:ilvl="0" w:tplc="FFFFFFFF">
+      <w:start w:val="1"/>
+      <w:numFmt w:val="decimal"/>
+      <w:lvlText w:val="%1."/>
+      <w:lvlJc w:val="left"/>
+      <w:pPr>
+        <w:ind w:left="360" w:hanging="360"/>
+      </w:pPr>
+    </w:lvl>
+    <w:lvl w:ilvl="1" w:tplc="FFFFFFFF" w:tentative="1">
+      <w:start w:val="1"/>
+      <w:numFmt w:val="lowerLetter"/>
+      <w:lvlText w:val="%2."/>
+      <w:lvlJc w:val="left"/>
+      <w:pPr>
+        <w:ind w:left="1080" w:hanging="360"/>
+      </w:pPr>
+    </w:lvl>
+    <w:lvl w:ilvl="2" w:tplc="FFFFFFFF" w:tentative="1">
+      <w:start w:val="1"/>
+      <w:numFmt w:val="lowerRoman"/>
+      <w:lvlText w:val="%3."/>
+      <w:lvlJc w:val="right"/>
+      <w:pPr>
+        <w:ind w:left="1800" w:hanging="180"/>
+      </w:pPr>
+    </w:lvl>
+    <w:lvl w:ilvl="3" w:tplc="FFFFFFFF" w:tentative="1">
+      <w:start w:val="1"/>
+      <w:numFmt w:val="decimal"/>
+      <w:lvlText w:val="%4."/>
+      <w:lvlJc w:val="left"/>
+      <w:pPr>
+        <w:ind w:left="2520" w:hanging="360"/>
+      </w:pPr>
+    </w:lvl>
+    <w:lvl w:ilvl="4" w:tplc="FFFFFFFF" w:tentative="1">
+      <w:start w:val="1"/>
+      <w:numFmt w:val="lowerLetter"/>
+      <w:lvlText w:val="%5."/>
+      <w:lvlJc w:val="left"/>
+      <w:pPr>
+        <w:ind w:left="3240" w:hanging="360"/>
+      </w:pPr>
+    </w:lvl>
+    <w:lvl w:ilvl="5" w:tplc="FFFFFFFF" w:tentative="1">
+      <w:start w:val="1"/>
+      <w:numFmt w:val="lowerRoman"/>
+      <w:lvlText w:val="%6."/>
+      <w:lvlJc w:val="right"/>
+      <w:pPr>
+        <w:ind w:left="3960" w:hanging="180"/>
+      </w:pPr>
+    </w:lvl>
+    <w:lvl w:ilvl="6" w:tplc="FFFFFFFF" w:tentative="1">
+      <w:start w:val="1"/>
+      <w:numFmt w:val="decimal"/>
+      <w:lvlText w:val="%7."/>
+      <w:lvlJc w:val="left"/>
+      <w:pPr>
+        <w:ind w:left="4680" w:hanging="360"/>
+      </w:pPr>
+    </w:lvl>
+    <w:lvl w:ilvl="7" w:tplc="FFFFFFFF" w:tentative="1">
+      <w:start w:val="1"/>
+      <w:numFmt w:val="lowerLetter"/>
+      <w:lvlText w:val="%8."/>
+      <w:lvlJc w:val="left"/>
+      <w:pPr>
+        <w:ind w:left="5400" w:hanging="360"/>
+      </w:pPr>
+    </w:lvl>
+    <w:lvl w:ilvl="8" w:tplc="FFFFFFFF" w:tentative="1">
+      <w:start w:val="1"/>
+      <w:numFmt w:val="lowerRoman"/>
+      <w:lvlText w:val="%9."/>
+      <w:lvlJc w:val="right"/>
+      <w:pPr>
+        <w:ind w:left="6120" w:hanging="180"/>
+      </w:pPr>
+    </w:lvl>
+  </w:abstractNum>
+  <w:abstractNum w:abstractNumId="9" w15:restartNumberingAfterBreak="0">
     <w:nsid w:val="309E593D"/>
     <w:multiLevelType w:val="multilevel"/>
     <w:tmpl w:val="0409001F"/>
@@ -8224,7 +11336,7 @@
       </w:pPr>
     </w:lvl>
   </w:abstractNum>
-  <w:abstractNum w:abstractNumId="8" w15:restartNumberingAfterBreak="0">
+  <w:abstractNum w:abstractNumId="10" w15:restartNumberingAfterBreak="0">
     <w:nsid w:val="31D20360"/>
     <w:multiLevelType w:val="hybridMultilevel"/>
     <w:tmpl w:val="65447D64"/>
@@ -8337,7 +11449,7 @@
       </w:rPr>
     </w:lvl>
   </w:abstractNum>
-  <w:abstractNum w:abstractNumId="9" w15:restartNumberingAfterBreak="0">
+  <w:abstractNum w:abstractNumId="11" w15:restartNumberingAfterBreak="0">
     <w:nsid w:val="32691179"/>
     <w:multiLevelType w:val="hybridMultilevel"/>
     <w:tmpl w:val="83A284BE"/>
@@ -8450,7 +11562,7 @@
       </w:rPr>
     </w:lvl>
   </w:abstractNum>
-  <w:abstractNum w:abstractNumId="10" w15:restartNumberingAfterBreak="0">
+  <w:abstractNum w:abstractNumId="12" w15:restartNumberingAfterBreak="0">
     <w:nsid w:val="33852F49"/>
     <w:multiLevelType w:val="multilevel"/>
     <w:tmpl w:val="0409001F"/>
@@ -8536,7 +11648,7 @@
       </w:pPr>
     </w:lvl>
   </w:abstractNum>
-  <w:abstractNum w:abstractNumId="11" w15:restartNumberingAfterBreak="0">
+  <w:abstractNum w:abstractNumId="13" w15:restartNumberingAfterBreak="0">
     <w:nsid w:val="3600546D"/>
     <w:multiLevelType w:val="hybridMultilevel"/>
     <w:tmpl w:val="2ACEAC64"/>
@@ -8649,7 +11761,7 @@
       </w:rPr>
     </w:lvl>
   </w:abstractNum>
-  <w:abstractNum w:abstractNumId="12" w15:restartNumberingAfterBreak="0">
+  <w:abstractNum w:abstractNumId="14" w15:restartNumberingAfterBreak="0">
     <w:nsid w:val="3A242E01"/>
     <w:multiLevelType w:val="multilevel"/>
     <w:tmpl w:val="0409001F"/>
@@ -8738,7 +11850,7 @@
       </w:pPr>
     </w:lvl>
   </w:abstractNum>
-  <w:abstractNum w:abstractNumId="13" w15:restartNumberingAfterBreak="0">
+  <w:abstractNum w:abstractNumId="15" w15:restartNumberingAfterBreak="0">
     <w:nsid w:val="3FC23CB1"/>
     <w:multiLevelType w:val="hybridMultilevel"/>
     <w:tmpl w:val="2040A2B0"/>
@@ -8851,7 +11963,265 @@
       </w:rPr>
     </w:lvl>
   </w:abstractNum>
-  <w:abstractNum w:abstractNumId="14" w15:restartNumberingAfterBreak="0">
+  <w:abstractNum w:abstractNumId="16" w15:restartNumberingAfterBreak="0">
+    <w:nsid w:val="403F7C71"/>
+    <w:multiLevelType w:val="hybridMultilevel"/>
+    <w:tmpl w:val="9F7E2E26"/>
+    <w:lvl w:ilvl="0" w:tplc="2000000F">
+      <w:start w:val="1"/>
+      <w:numFmt w:val="decimal"/>
+      <w:lvlText w:val="%1."/>
+      <w:lvlJc w:val="left"/>
+      <w:pPr>
+        <w:ind w:left="720" w:hanging="360"/>
+      </w:pPr>
+    </w:lvl>
+    <w:lvl w:ilvl="1" w:tplc="20000019" w:tentative="1">
+      <w:start w:val="1"/>
+      <w:numFmt w:val="lowerLetter"/>
+      <w:lvlText w:val="%2."/>
+      <w:lvlJc w:val="left"/>
+      <w:pPr>
+        <w:ind w:left="1440" w:hanging="360"/>
+      </w:pPr>
+    </w:lvl>
+    <w:lvl w:ilvl="2" w:tplc="2000001B" w:tentative="1">
+      <w:start w:val="1"/>
+      <w:numFmt w:val="lowerRoman"/>
+      <w:lvlText w:val="%3."/>
+      <w:lvlJc w:val="right"/>
+      <w:pPr>
+        <w:ind w:left="2160" w:hanging="180"/>
+      </w:pPr>
+    </w:lvl>
+    <w:lvl w:ilvl="3" w:tplc="2000000F" w:tentative="1">
+      <w:start w:val="1"/>
+      <w:numFmt w:val="decimal"/>
+      <w:lvlText w:val="%4."/>
+      <w:lvlJc w:val="left"/>
+      <w:pPr>
+        <w:ind w:left="2880" w:hanging="360"/>
+      </w:pPr>
+    </w:lvl>
+    <w:lvl w:ilvl="4" w:tplc="20000019" w:tentative="1">
+      <w:start w:val="1"/>
+      <w:numFmt w:val="lowerLetter"/>
+      <w:lvlText w:val="%5."/>
+      <w:lvlJc w:val="left"/>
+      <w:pPr>
+        <w:ind w:left="3600" w:hanging="360"/>
+      </w:pPr>
+    </w:lvl>
+    <w:lvl w:ilvl="5" w:tplc="2000001B" w:tentative="1">
+      <w:start w:val="1"/>
+      <w:numFmt w:val="lowerRoman"/>
+      <w:lvlText w:val="%6."/>
+      <w:lvlJc w:val="right"/>
+      <w:pPr>
+        <w:ind w:left="4320" w:hanging="180"/>
+      </w:pPr>
+    </w:lvl>
+    <w:lvl w:ilvl="6" w:tplc="2000000F" w:tentative="1">
+      <w:start w:val="1"/>
+      <w:numFmt w:val="decimal"/>
+      <w:lvlText w:val="%7."/>
+      <w:lvlJc w:val="left"/>
+      <w:pPr>
+        <w:ind w:left="5040" w:hanging="360"/>
+      </w:pPr>
+    </w:lvl>
+    <w:lvl w:ilvl="7" w:tplc="20000019" w:tentative="1">
+      <w:start w:val="1"/>
+      <w:numFmt w:val="lowerLetter"/>
+      <w:lvlText w:val="%8."/>
+      <w:lvlJc w:val="left"/>
+      <w:pPr>
+        <w:ind w:left="5760" w:hanging="360"/>
+      </w:pPr>
+    </w:lvl>
+    <w:lvl w:ilvl="8" w:tplc="2000001B" w:tentative="1">
+      <w:start w:val="1"/>
+      <w:numFmt w:val="lowerRoman"/>
+      <w:lvlText w:val="%9."/>
+      <w:lvlJc w:val="right"/>
+      <w:pPr>
+        <w:ind w:left="6480" w:hanging="180"/>
+      </w:pPr>
+    </w:lvl>
+  </w:abstractNum>
+  <w:abstractNum w:abstractNumId="17" w15:restartNumberingAfterBreak="0">
+    <w:nsid w:val="42A91B4B"/>
+    <w:multiLevelType w:val="hybridMultilevel"/>
+    <w:tmpl w:val="8EFE2020"/>
+    <w:lvl w:ilvl="0" w:tplc="2000000F">
+      <w:start w:val="1"/>
+      <w:numFmt w:val="decimal"/>
+      <w:lvlText w:val="%1."/>
+      <w:lvlJc w:val="left"/>
+      <w:pPr>
+        <w:ind w:left="720" w:hanging="360"/>
+      </w:pPr>
+    </w:lvl>
+    <w:lvl w:ilvl="1" w:tplc="20000019" w:tentative="1">
+      <w:start w:val="1"/>
+      <w:numFmt w:val="lowerLetter"/>
+      <w:lvlText w:val="%2."/>
+      <w:lvlJc w:val="left"/>
+      <w:pPr>
+        <w:ind w:left="1440" w:hanging="360"/>
+      </w:pPr>
+    </w:lvl>
+    <w:lvl w:ilvl="2" w:tplc="2000001B" w:tentative="1">
+      <w:start w:val="1"/>
+      <w:numFmt w:val="lowerRoman"/>
+      <w:lvlText w:val="%3."/>
+      <w:lvlJc w:val="right"/>
+      <w:pPr>
+        <w:ind w:left="2160" w:hanging="180"/>
+      </w:pPr>
+    </w:lvl>
+    <w:lvl w:ilvl="3" w:tplc="2000000F" w:tentative="1">
+      <w:start w:val="1"/>
+      <w:numFmt w:val="decimal"/>
+      <w:lvlText w:val="%4."/>
+      <w:lvlJc w:val="left"/>
+      <w:pPr>
+        <w:ind w:left="2880" w:hanging="360"/>
+      </w:pPr>
+    </w:lvl>
+    <w:lvl w:ilvl="4" w:tplc="20000019" w:tentative="1">
+      <w:start w:val="1"/>
+      <w:numFmt w:val="lowerLetter"/>
+      <w:lvlText w:val="%5."/>
+      <w:lvlJc w:val="left"/>
+      <w:pPr>
+        <w:ind w:left="3600" w:hanging="360"/>
+      </w:pPr>
+    </w:lvl>
+    <w:lvl w:ilvl="5" w:tplc="2000001B" w:tentative="1">
+      <w:start w:val="1"/>
+      <w:numFmt w:val="lowerRoman"/>
+      <w:lvlText w:val="%6."/>
+      <w:lvlJc w:val="right"/>
+      <w:pPr>
+        <w:ind w:left="4320" w:hanging="180"/>
+      </w:pPr>
+    </w:lvl>
+    <w:lvl w:ilvl="6" w:tplc="2000000F" w:tentative="1">
+      <w:start w:val="1"/>
+      <w:numFmt w:val="decimal"/>
+      <w:lvlText w:val="%7."/>
+      <w:lvlJc w:val="left"/>
+      <w:pPr>
+        <w:ind w:left="5040" w:hanging="360"/>
+      </w:pPr>
+    </w:lvl>
+    <w:lvl w:ilvl="7" w:tplc="20000019" w:tentative="1">
+      <w:start w:val="1"/>
+      <w:numFmt w:val="lowerLetter"/>
+      <w:lvlText w:val="%8."/>
+      <w:lvlJc w:val="left"/>
+      <w:pPr>
+        <w:ind w:left="5760" w:hanging="360"/>
+      </w:pPr>
+    </w:lvl>
+    <w:lvl w:ilvl="8" w:tplc="2000001B" w:tentative="1">
+      <w:start w:val="1"/>
+      <w:numFmt w:val="lowerRoman"/>
+      <w:lvlText w:val="%9."/>
+      <w:lvlJc w:val="right"/>
+      <w:pPr>
+        <w:ind w:left="6480" w:hanging="180"/>
+      </w:pPr>
+    </w:lvl>
+  </w:abstractNum>
+  <w:abstractNum w:abstractNumId="18" w15:restartNumberingAfterBreak="0">
+    <w:nsid w:val="44F815FD"/>
+    <w:multiLevelType w:val="hybridMultilevel"/>
+    <w:tmpl w:val="FBD0FD4E"/>
+    <w:lvl w:ilvl="0" w:tplc="2000000F">
+      <w:start w:val="1"/>
+      <w:numFmt w:val="decimal"/>
+      <w:lvlText w:val="%1."/>
+      <w:lvlJc w:val="left"/>
+      <w:pPr>
+        <w:ind w:left="360" w:hanging="360"/>
+      </w:pPr>
+    </w:lvl>
+    <w:lvl w:ilvl="1" w:tplc="20000019" w:tentative="1">
+      <w:start w:val="1"/>
+      <w:numFmt w:val="lowerLetter"/>
+      <w:lvlText w:val="%2."/>
+      <w:lvlJc w:val="left"/>
+      <w:pPr>
+        <w:ind w:left="1080" w:hanging="360"/>
+      </w:pPr>
+    </w:lvl>
+    <w:lvl w:ilvl="2" w:tplc="2000001B" w:tentative="1">
+      <w:start w:val="1"/>
+      <w:numFmt w:val="lowerRoman"/>
+      <w:lvlText w:val="%3."/>
+      <w:lvlJc w:val="right"/>
+      <w:pPr>
+        <w:ind w:left="1800" w:hanging="180"/>
+      </w:pPr>
+    </w:lvl>
+    <w:lvl w:ilvl="3" w:tplc="2000000F" w:tentative="1">
+      <w:start w:val="1"/>
+      <w:numFmt w:val="decimal"/>
+      <w:lvlText w:val="%4."/>
+      <w:lvlJc w:val="left"/>
+      <w:pPr>
+        <w:ind w:left="2520" w:hanging="360"/>
+      </w:pPr>
+    </w:lvl>
+    <w:lvl w:ilvl="4" w:tplc="20000019" w:tentative="1">
+      <w:start w:val="1"/>
+      <w:numFmt w:val="lowerLetter"/>
+      <w:lvlText w:val="%5."/>
+      <w:lvlJc w:val="left"/>
+      <w:pPr>
+        <w:ind w:left="3240" w:hanging="360"/>
+      </w:pPr>
+    </w:lvl>
+    <w:lvl w:ilvl="5" w:tplc="2000001B" w:tentative="1">
+      <w:start w:val="1"/>
+      <w:numFmt w:val="lowerRoman"/>
+      <w:lvlText w:val="%6."/>
+      <w:lvlJc w:val="right"/>
+      <w:pPr>
+        <w:ind w:left="3960" w:hanging="180"/>
+      </w:pPr>
+    </w:lvl>
+    <w:lvl w:ilvl="6" w:tplc="2000000F" w:tentative="1">
+      <w:start w:val="1"/>
+      <w:numFmt w:val="decimal"/>
+      <w:lvlText w:val="%7."/>
+      <w:lvlJc w:val="left"/>
+      <w:pPr>
+        <w:ind w:left="4680" w:hanging="360"/>
+      </w:pPr>
+    </w:lvl>
+    <w:lvl w:ilvl="7" w:tplc="20000019" w:tentative="1">
+      <w:start w:val="1"/>
+      <w:numFmt w:val="lowerLetter"/>
+      <w:lvlText w:val="%8."/>
+      <w:lvlJc w:val="left"/>
+      <w:pPr>
+        <w:ind w:left="5400" w:hanging="360"/>
+      </w:pPr>
+    </w:lvl>
+    <w:lvl w:ilvl="8" w:tplc="2000001B" w:tentative="1">
+      <w:start w:val="1"/>
+      <w:numFmt w:val="lowerRoman"/>
+      <w:lvlText w:val="%9."/>
+      <w:lvlJc w:val="right"/>
+      <w:pPr>
+        <w:ind w:left="6120" w:hanging="180"/>
+      </w:pPr>
+    </w:lvl>
+  </w:abstractNum>
+  <w:abstractNum w:abstractNumId="19" w15:restartNumberingAfterBreak="0">
     <w:nsid w:val="4933629D"/>
     <w:multiLevelType w:val="hybridMultilevel"/>
     <w:tmpl w:val="EA4C2AFA"/>
@@ -8964,7 +12334,7 @@
       </w:rPr>
     </w:lvl>
   </w:abstractNum>
-  <w:abstractNum w:abstractNumId="15" w15:restartNumberingAfterBreak="0">
+  <w:abstractNum w:abstractNumId="20" w15:restartNumberingAfterBreak="0">
     <w:nsid w:val="55247B8E"/>
     <w:multiLevelType w:val="multilevel"/>
     <w:tmpl w:val="0409001F"/>
@@ -9050,7 +12420,7 @@
       </w:pPr>
     </w:lvl>
   </w:abstractNum>
-  <w:abstractNum w:abstractNumId="16" w15:restartNumberingAfterBreak="0">
+  <w:abstractNum w:abstractNumId="21" w15:restartNumberingAfterBreak="0">
     <w:nsid w:val="5B547F5B"/>
     <w:multiLevelType w:val="hybridMultilevel"/>
     <w:tmpl w:val="39861548"/>
@@ -9163,7 +12533,93 @@
       </w:rPr>
     </w:lvl>
   </w:abstractNum>
-  <w:abstractNum w:abstractNumId="17" w15:restartNumberingAfterBreak="0">
+  <w:abstractNum w:abstractNumId="22" w15:restartNumberingAfterBreak="0">
+    <w:nsid w:val="606B344A"/>
+    <w:multiLevelType w:val="hybridMultilevel"/>
+    <w:tmpl w:val="01E65458"/>
+    <w:lvl w:ilvl="0" w:tplc="FFFFFFFF">
+      <w:start w:val="1"/>
+      <w:numFmt w:val="decimal"/>
+      <w:lvlText w:val="%1."/>
+      <w:lvlJc w:val="left"/>
+      <w:pPr>
+        <w:ind w:left="360" w:hanging="360"/>
+      </w:pPr>
+    </w:lvl>
+    <w:lvl w:ilvl="1" w:tplc="20000019" w:tentative="1">
+      <w:start w:val="1"/>
+      <w:numFmt w:val="lowerLetter"/>
+      <w:lvlText w:val="%2."/>
+      <w:lvlJc w:val="left"/>
+      <w:pPr>
+        <w:ind w:left="1440" w:hanging="360"/>
+      </w:pPr>
+    </w:lvl>
+    <w:lvl w:ilvl="2" w:tplc="2000001B" w:tentative="1">
+      <w:start w:val="1"/>
+      <w:numFmt w:val="lowerRoman"/>
+      <w:lvlText w:val="%3."/>
+      <w:lvlJc w:val="right"/>
+      <w:pPr>
+        <w:ind w:left="2160" w:hanging="180"/>
+      </w:pPr>
+    </w:lvl>
+    <w:lvl w:ilvl="3" w:tplc="2000000F" w:tentative="1">
+      <w:start w:val="1"/>
+      <w:numFmt w:val="decimal"/>
+      <w:lvlText w:val="%4."/>
+      <w:lvlJc w:val="left"/>
+      <w:pPr>
+        <w:ind w:left="2880" w:hanging="360"/>
+      </w:pPr>
+    </w:lvl>
+    <w:lvl w:ilvl="4" w:tplc="20000019" w:tentative="1">
+      <w:start w:val="1"/>
+      <w:numFmt w:val="lowerLetter"/>
+      <w:lvlText w:val="%5."/>
+      <w:lvlJc w:val="left"/>
+      <w:pPr>
+        <w:ind w:left="3600" w:hanging="360"/>
+      </w:pPr>
+    </w:lvl>
+    <w:lvl w:ilvl="5" w:tplc="2000001B" w:tentative="1">
+      <w:start w:val="1"/>
+      <w:numFmt w:val="lowerRoman"/>
+      <w:lvlText w:val="%6."/>
+      <w:lvlJc w:val="right"/>
+      <w:pPr>
+        <w:ind w:left="4320" w:hanging="180"/>
+      </w:pPr>
+    </w:lvl>
+    <w:lvl w:ilvl="6" w:tplc="2000000F" w:tentative="1">
+      <w:start w:val="1"/>
+      <w:numFmt w:val="decimal"/>
+      <w:lvlText w:val="%7."/>
+      <w:lvlJc w:val="left"/>
+      <w:pPr>
+        <w:ind w:left="5040" w:hanging="360"/>
+      </w:pPr>
+    </w:lvl>
+    <w:lvl w:ilvl="7" w:tplc="20000019" w:tentative="1">
+      <w:start w:val="1"/>
+      <w:numFmt w:val="lowerLetter"/>
+      <w:lvlText w:val="%8."/>
+      <w:lvlJc w:val="left"/>
+      <w:pPr>
+        <w:ind w:left="5760" w:hanging="360"/>
+      </w:pPr>
+    </w:lvl>
+    <w:lvl w:ilvl="8" w:tplc="2000001B" w:tentative="1">
+      <w:start w:val="1"/>
+      <w:numFmt w:val="lowerRoman"/>
+      <w:lvlText w:val="%9."/>
+      <w:lvlJc w:val="right"/>
+      <w:pPr>
+        <w:ind w:left="6480" w:hanging="180"/>
+      </w:pPr>
+    </w:lvl>
+  </w:abstractNum>
+  <w:abstractNum w:abstractNumId="23" w15:restartNumberingAfterBreak="0">
     <w:nsid w:val="66966306"/>
     <w:multiLevelType w:val="hybridMultilevel"/>
     <w:tmpl w:val="512A2AC6"/>
@@ -9276,7 +12732,7 @@
       </w:rPr>
     </w:lvl>
   </w:abstractNum>
-  <w:abstractNum w:abstractNumId="18" w15:restartNumberingAfterBreak="0">
+  <w:abstractNum w:abstractNumId="24" w15:restartNumberingAfterBreak="0">
     <w:nsid w:val="6DEE1F13"/>
     <w:multiLevelType w:val="hybridMultilevel"/>
     <w:tmpl w:val="28584192"/>
@@ -9365,7 +12821,93 @@
       </w:pPr>
     </w:lvl>
   </w:abstractNum>
-  <w:abstractNum w:abstractNumId="19" w15:restartNumberingAfterBreak="0">
+  <w:abstractNum w:abstractNumId="25" w15:restartNumberingAfterBreak="0">
+    <w:nsid w:val="724A4195"/>
+    <w:multiLevelType w:val="hybridMultilevel"/>
+    <w:tmpl w:val="4182781A"/>
+    <w:lvl w:ilvl="0" w:tplc="2000000F">
+      <w:start w:val="1"/>
+      <w:numFmt w:val="decimal"/>
+      <w:lvlText w:val="%1."/>
+      <w:lvlJc w:val="left"/>
+      <w:pPr>
+        <w:ind w:left="360" w:hanging="360"/>
+      </w:pPr>
+    </w:lvl>
+    <w:lvl w:ilvl="1" w:tplc="20000019" w:tentative="1">
+      <w:start w:val="1"/>
+      <w:numFmt w:val="lowerLetter"/>
+      <w:lvlText w:val="%2."/>
+      <w:lvlJc w:val="left"/>
+      <w:pPr>
+        <w:ind w:left="1080" w:hanging="360"/>
+      </w:pPr>
+    </w:lvl>
+    <w:lvl w:ilvl="2" w:tplc="2000001B" w:tentative="1">
+      <w:start w:val="1"/>
+      <w:numFmt w:val="lowerRoman"/>
+      <w:lvlText w:val="%3."/>
+      <w:lvlJc w:val="right"/>
+      <w:pPr>
+        <w:ind w:left="1800" w:hanging="180"/>
+      </w:pPr>
+    </w:lvl>
+    <w:lvl w:ilvl="3" w:tplc="2000000F" w:tentative="1">
+      <w:start w:val="1"/>
+      <w:numFmt w:val="decimal"/>
+      <w:lvlText w:val="%4."/>
+      <w:lvlJc w:val="left"/>
+      <w:pPr>
+        <w:ind w:left="2520" w:hanging="360"/>
+      </w:pPr>
+    </w:lvl>
+    <w:lvl w:ilvl="4" w:tplc="20000019" w:tentative="1">
+      <w:start w:val="1"/>
+      <w:numFmt w:val="lowerLetter"/>
+      <w:lvlText w:val="%5."/>
+      <w:lvlJc w:val="left"/>
+      <w:pPr>
+        <w:ind w:left="3240" w:hanging="360"/>
+      </w:pPr>
+    </w:lvl>
+    <w:lvl w:ilvl="5" w:tplc="2000001B" w:tentative="1">
+      <w:start w:val="1"/>
+      <w:numFmt w:val="lowerRoman"/>
+      <w:lvlText w:val="%6."/>
+      <w:lvlJc w:val="right"/>
+      <w:pPr>
+        <w:ind w:left="3960" w:hanging="180"/>
+      </w:pPr>
+    </w:lvl>
+    <w:lvl w:ilvl="6" w:tplc="2000000F" w:tentative="1">
+      <w:start w:val="1"/>
+      <w:numFmt w:val="decimal"/>
+      <w:lvlText w:val="%7."/>
+      <w:lvlJc w:val="left"/>
+      <w:pPr>
+        <w:ind w:left="4680" w:hanging="360"/>
+      </w:pPr>
+    </w:lvl>
+    <w:lvl w:ilvl="7" w:tplc="20000019" w:tentative="1">
+      <w:start w:val="1"/>
+      <w:numFmt w:val="lowerLetter"/>
+      <w:lvlText w:val="%8."/>
+      <w:lvlJc w:val="left"/>
+      <w:pPr>
+        <w:ind w:left="5400" w:hanging="360"/>
+      </w:pPr>
+    </w:lvl>
+    <w:lvl w:ilvl="8" w:tplc="2000001B" w:tentative="1">
+      <w:start w:val="1"/>
+      <w:numFmt w:val="lowerRoman"/>
+      <w:lvlText w:val="%9."/>
+      <w:lvlJc w:val="right"/>
+      <w:pPr>
+        <w:ind w:left="6120" w:hanging="180"/>
+      </w:pPr>
+    </w:lvl>
+  </w:abstractNum>
+  <w:abstractNum w:abstractNumId="26" w15:restartNumberingAfterBreak="0">
     <w:nsid w:val="72921A51"/>
     <w:multiLevelType w:val="hybridMultilevel"/>
     <w:tmpl w:val="8CBCA3B8"/>
@@ -9478,7 +13020,7 @@
       </w:rPr>
     </w:lvl>
   </w:abstractNum>
-  <w:abstractNum w:abstractNumId="20" w15:restartNumberingAfterBreak="0">
+  <w:abstractNum w:abstractNumId="27" w15:restartNumberingAfterBreak="0">
     <w:nsid w:val="75A80E8C"/>
     <w:multiLevelType w:val="multilevel"/>
     <w:tmpl w:val="0409001F"/>
@@ -9564,7 +13106,7 @@
       </w:pPr>
     </w:lvl>
   </w:abstractNum>
-  <w:abstractNum w:abstractNumId="21" w15:restartNumberingAfterBreak="0">
+  <w:abstractNum w:abstractNumId="28" w15:restartNumberingAfterBreak="0">
     <w:nsid w:val="78871FC5"/>
     <w:multiLevelType w:val="hybridMultilevel"/>
     <w:tmpl w:val="40DA64A8"/>
@@ -9677,7 +13219,7 @@
       </w:rPr>
     </w:lvl>
   </w:abstractNum>
-  <w:abstractNum w:abstractNumId="22" w15:restartNumberingAfterBreak="0">
+  <w:abstractNum w:abstractNumId="29" w15:restartNumberingAfterBreak="0">
     <w:nsid w:val="7B0A0B04"/>
     <w:multiLevelType w:val="hybridMultilevel"/>
     <w:tmpl w:val="99805FB2"/>
@@ -9790,7 +13332,7 @@
       </w:rPr>
     </w:lvl>
   </w:abstractNum>
-  <w:abstractNum w:abstractNumId="23" w15:restartNumberingAfterBreak="0">
+  <w:abstractNum w:abstractNumId="30" w15:restartNumberingAfterBreak="0">
     <w:nsid w:val="7CB4658E"/>
     <w:multiLevelType w:val="hybridMultilevel"/>
     <w:tmpl w:val="A9662942"/>
@@ -9904,28 +13446,28 @@
     </w:lvl>
   </w:abstractNum>
   <w:num w:numId="1">
-    <w:abstractNumId w:val="12"/>
+    <w:abstractNumId w:val="14"/>
   </w:num>
   <w:num w:numId="2">
-    <w:abstractNumId w:val="7"/>
+    <w:abstractNumId w:val="9"/>
   </w:num>
   <w:num w:numId="3">
-    <w:abstractNumId w:val="15"/>
+    <w:abstractNumId w:val="20"/>
   </w:num>
   <w:num w:numId="4">
-    <w:abstractNumId w:val="20"/>
+    <w:abstractNumId w:val="27"/>
   </w:num>
   <w:num w:numId="5">
-    <w:abstractNumId w:val="8"/>
+    <w:abstractNumId w:val="10"/>
   </w:num>
   <w:num w:numId="6">
-    <w:abstractNumId w:val="21"/>
+    <w:abstractNumId w:val="28"/>
   </w:num>
   <w:num w:numId="7">
-    <w:abstractNumId w:val="22"/>
+    <w:abstractNumId w:val="29"/>
   </w:num>
   <w:num w:numId="8">
-    <w:abstractNumId w:val="11"/>
+    <w:abstractNumId w:val="13"/>
   </w:num>
   <w:num w:numId="9">
     <w:abstractNumId w:val="0"/>
@@ -9937,31 +13479,31 @@
     <w:abstractNumId w:val="4"/>
   </w:num>
   <w:num w:numId="12">
-    <w:abstractNumId w:val="17"/>
+    <w:abstractNumId w:val="23"/>
   </w:num>
   <w:num w:numId="13">
-    <w:abstractNumId w:val="16"/>
+    <w:abstractNumId w:val="21"/>
   </w:num>
   <w:num w:numId="14">
-    <w:abstractNumId w:val="13"/>
+    <w:abstractNumId w:val="15"/>
   </w:num>
   <w:num w:numId="15">
-    <w:abstractNumId w:val="19"/>
+    <w:abstractNumId w:val="26"/>
   </w:num>
   <w:num w:numId="16">
     <w:abstractNumId w:val="2"/>
   </w:num>
   <w:num w:numId="17">
-    <w:abstractNumId w:val="23"/>
+    <w:abstractNumId w:val="30"/>
   </w:num>
   <w:num w:numId="18">
-    <w:abstractNumId w:val="9"/>
+    <w:abstractNumId w:val="11"/>
   </w:num>
   <w:num w:numId="19">
-    <w:abstractNumId w:val="14"/>
+    <w:abstractNumId w:val="19"/>
   </w:num>
   <w:num w:numId="20">
-    <w:abstractNumId w:val="6"/>
+    <w:abstractNumId w:val="7"/>
   </w:num>
   <w:num w:numId="21">
     <w:abstractNumId w:val="5"/>
@@ -9970,10 +13512,31 @@
     <w:abstractNumId w:val="3"/>
   </w:num>
   <w:num w:numId="23">
-    <w:abstractNumId w:val="10"/>
+    <w:abstractNumId w:val="12"/>
   </w:num>
   <w:num w:numId="24">
+    <w:abstractNumId w:val="24"/>
+  </w:num>
+  <w:num w:numId="25">
+    <w:abstractNumId w:val="16"/>
+  </w:num>
+  <w:num w:numId="26">
     <w:abstractNumId w:val="18"/>
+  </w:num>
+  <w:num w:numId="27">
+    <w:abstractNumId w:val="25"/>
+  </w:num>
+  <w:num w:numId="28">
+    <w:abstractNumId w:val="17"/>
+  </w:num>
+  <w:num w:numId="29">
+    <w:abstractNumId w:val="6"/>
+  </w:num>
+  <w:num w:numId="30">
+    <w:abstractNumId w:val="8"/>
+  </w:num>
+  <w:num w:numId="31">
+    <w:abstractNumId w:val="22"/>
   </w:num>
 </w:numbering>
 </file>
@@ -10424,6 +13987,28 @@
       <w:szCs w:val="26"/>
     </w:rPr>
   </w:style>
+  <w:style w:type="paragraph" w:styleId="Heading3">
+    <w:name w:val="heading 3"/>
+    <w:basedOn w:val="Normal"/>
+    <w:next w:val="Normal"/>
+    <w:link w:val="Heading3Char"/>
+    <w:uiPriority w:val="9"/>
+    <w:unhideWhenUsed/>
+    <w:qFormat/>
+    <w:rsid w:val="00B50091"/>
+    <w:pPr>
+      <w:keepNext/>
+      <w:keepLines/>
+      <w:spacing w:before="40" w:after="0"/>
+      <w:outlineLvl w:val="2"/>
+    </w:pPr>
+    <w:rPr>
+      <w:rFonts w:asciiTheme="majorHAnsi" w:eastAsiaTheme="majorEastAsia" w:hAnsiTheme="majorHAnsi" w:cstheme="majorBidi"/>
+      <w:color w:val="1F3763" w:themeColor="accent1" w:themeShade="7F"/>
+      <w:sz w:val="24"/>
+      <w:szCs w:val="24"/>
+    </w:rPr>
+  </w:style>
   <w:style w:type="character" w:default="1" w:styleId="DefaultParagraphFont">
     <w:name w:val="Default Paragraph Font"/>
     <w:uiPriority w:val="1"/>
@@ -10732,6 +14317,20 @@
       <w:szCs w:val="20"/>
     </w:rPr>
   </w:style>
+  <w:style w:type="character" w:customStyle="1" w:styleId="Heading3Char">
+    <w:name w:val="Heading 3 Char"/>
+    <w:basedOn w:val="DefaultParagraphFont"/>
+    <w:link w:val="Heading3"/>
+    <w:uiPriority w:val="9"/>
+    <w:rsid w:val="00B50091"/>
+    <w:rPr>
+      <w:rFonts w:asciiTheme="majorHAnsi" w:eastAsiaTheme="majorEastAsia" w:hAnsiTheme="majorHAnsi" w:cstheme="majorBidi"/>
+      <w:color w:val="1F3763" w:themeColor="accent1" w:themeShade="7F"/>
+      <w:sz w:val="24"/>
+      <w:szCs w:val="24"/>
+      <w:lang w:eastAsia="en-IL"/>
+    </w:rPr>
+  </w:style>
 </w:styles>
 </file>
 

</xml_diff>